<commit_message>
Update harjoitussuunnitelma and organize stuff
</commit_message>
<xml_diff>
--- a/Docs/word/harjoitussuunnitelmat/Harjoitussuunnitelma_v10_011217.docx
+++ b/Docs/word/harjoitussuunnitelmat/Harjoitussuunnitelma_v10_011217.docx
@@ -4392,8 +4392,6 @@
               <w:fldChar w:fldCharType="end"/>
             </w:r>
           </w:hyperlink>
-          <w:bookmarkStart w:id="0" w:name="_GoBack"/>
-          <w:bookmarkEnd w:id="0"/>
         </w:p>
         <w:p>
           <w:pPr>
@@ -4501,7 +4499,7 @@
       <w:pPr>
         <w:pStyle w:val="Heading1"/>
       </w:pPr>
-      <w:bookmarkStart w:id="1" w:name="_Toc499915129"/>
+      <w:bookmarkStart w:id="0" w:name="_Toc499915129"/>
       <w:r>
         <w:lastRenderedPageBreak/>
         <w:t>J</w:t>
@@ -4509,36 +4507,144 @@
       <w:r>
         <w:t>OHDANTO</w:t>
       </w:r>
+      <w:bookmarkEnd w:id="0"/>
+    </w:p>
+    <w:p>
+      <w:pPr>
+        <w:pStyle w:val="Heading2"/>
+      </w:pPr>
+      <w:bookmarkStart w:id="1" w:name="_Toc499915130"/>
+      <w:r>
+        <w:t>Toiminta-ajatus ja käytettävä harjoitusmuoto</w:t>
+      </w:r>
       <w:bookmarkEnd w:id="1"/>
     </w:p>
     <w:p>
+      <w:r>
+        <w:t>Harjoituksen toiminta-ajatus on kehittää verkkokaupan kykyä estää ja puolustautua sitä vastaan kohdistetuilta kyberhyökkäyksiltä. Yleisten turvallisuusperiaatteiden ja sääntöjen kouluttaminen henkilöstölle.</w:t>
+      </w:r>
+    </w:p>
+    <w:p>
       <w:pPr>
         <w:pStyle w:val="Heading2"/>
       </w:pPr>
-      <w:bookmarkStart w:id="2" w:name="_Toc499915130"/>
-      <w:r>
-        <w:t>Toiminta-ajatus ja käytettävä harjoitusmuoto</w:t>
+      <w:bookmarkStart w:id="2" w:name="_Toc499915131"/>
+      <w:r>
+        <w:t>Harjoituksen tavoitteet</w:t>
       </w:r>
       <w:bookmarkEnd w:id="2"/>
     </w:p>
     <w:p>
       <w:r>
-        <w:t>Harjoituksen toiminta-ajatus on kehittää verkkokaupan kykyä estää ja puolustautua sitä vastaan kohdistetuilta kyberhyökkäyksiltä. Yleisten turvallisuusperiaatteiden ja sääntöjen kouluttaminen henkilöstölle.</w:t>
+        <w:t>Päätavoite on lisätä verkkosivuston ja henkilöstön turvallisuustoimia ja testata sekä parantaa teknisen puolen ja henkilöstön toimintatehokkuutta mahdollisen sivustoon kohdistuvan hyökkäyksen aikana. Pyritään pitämään asiakastiedot turvassa ja verkkokaupan perustoiminnot ylhäällä</w:t>
+      </w:r>
+      <w:r>
+        <w:t>.</w:t>
       </w:r>
     </w:p>
     <w:p>
       <w:pPr>
         <w:pStyle w:val="Heading2"/>
       </w:pPr>
-      <w:bookmarkStart w:id="3" w:name="_Toc499915131"/>
-      <w:r>
-        <w:t>Harjoituksen tavoitteet</w:t>
+      <w:bookmarkStart w:id="3" w:name="_Toc499915132"/>
+      <w:r>
+        <w:t>Rajaukset</w:t>
       </w:r>
       <w:bookmarkEnd w:id="3"/>
     </w:p>
     <w:p>
       <w:r>
-        <w:t>Päätavoite on lisätä verkkosivuston ja henkilöstön turvallisuustoimia ja testata sekä parantaa teknisen puolen ja henkilöstön toimintatehokkuutta mahdollisen sivustoon kohdistuvan hyökkäyksen aikana. Pyritään pitämään asiakastiedot turvassa ja verkkokaupan perustoiminnot ylhäällä</w:t>
+        <w:t>Harjoitus on ajallisesti rajattu 3:en tuntiin, joka sisältää koulutuksen ja toimintaharjoituksen. Tämän aikana päästävä tavoitteisiin.</w:t>
+      </w:r>
+    </w:p>
+    <w:p>
+      <w:pPr>
+        <w:pStyle w:val="Heading2"/>
+      </w:pPr>
+      <w:bookmarkStart w:id="4" w:name="_Toc499915133"/>
+      <w:r>
+        <w:t>Harjoituksen osallistujat</w:t>
+      </w:r>
+      <w:bookmarkEnd w:id="4"/>
+    </w:p>
+    <w:p>
+      <w:r>
+        <w:t>Verkkokaupan henkilöstö, jotka ovat päivittäin päätelaitteilla, jotka ovat yhteydessä suoraan sivuston hallintoon, servereihin, tietokantoihin ja hallintotyökaluihin. Tarkoittaen koko IT-</w:t>
+      </w:r>
+      <w:r>
+        <w:lastRenderedPageBreak/>
+        <w:t>osastoa ja asiakaspalvelu-osastoa. Myös toimitusjohtaja ja varatoimitusjohtaja osallistuvat harjoitukseen.</w:t>
+      </w:r>
+    </w:p>
+    <w:p>
+      <w:pPr>
+        <w:pStyle w:val="Heading1"/>
+      </w:pPr>
+      <w:bookmarkStart w:id="5" w:name="_Toc499915134"/>
+      <w:r>
+        <w:t>HARJOITUKSEN SUUNNITTELU</w:t>
+      </w:r>
+      <w:bookmarkEnd w:id="5"/>
+    </w:p>
+    <w:p>
+      <w:pPr>
+        <w:pStyle w:val="Heading2"/>
+      </w:pPr>
+      <w:bookmarkStart w:id="6" w:name="_Toc499915135"/>
+      <w:r>
+        <w:t>Suunnittelun aikataulu</w:t>
+      </w:r>
+      <w:bookmarkEnd w:id="6"/>
+    </w:p>
+    <w:p>
+      <w:r>
+        <w:t>Suunnittelun aloitus 14.9.2017. Suunnitelma saatava esityskelpoiseksi 28.9.2017. Suunnitelman toteutuskelpoinen versio 4.10.2017 mennessä. Suunnitelman lopullinen versio 13.12.2017 mennessä.</w:t>
+      </w:r>
+    </w:p>
+    <w:p>
+      <w:pPr>
+        <w:pStyle w:val="Heading2"/>
+      </w:pPr>
+      <w:bookmarkStart w:id="7" w:name="_Toc499915136"/>
+      <w:r>
+        <w:t>Suunnitteluryhmän tehtävä</w:t>
+      </w:r>
+      <w:bookmarkEnd w:id="7"/>
+    </w:p>
+    <w:p>
+      <w:r>
+        <w:t>Suunnitteluryhmä suunnittelee ja toteuttaa kyberharjoituksen, jossa suunnitteluryhmä osallistuu valkoisessa ja punaisessa tiimissä. Valkoinen tiimi ylläpitää harjoitusta lisäämällä tapahtumia harjoitukseen ja ohjeistamalla sinistä tiimiä tarvittaessa. Punainen tiimi on vihainen asiakas nimeltä Kimjongaml Pohjois-Koreasta, jonka tarkoituksena on aiheuttaa hankaluuksia siniselle tiimille. Punainen tiimi ylläpitää myös harjoituksen tekniikkaa. Punainen tiimi muodostuu harjoituksen järjestäjistä.</w:t>
+      </w:r>
+    </w:p>
+    <w:p>
+      <w:pPr>
+        <w:pStyle w:val="Heading2"/>
+      </w:pPr>
+      <w:bookmarkStart w:id="8" w:name="_Toc499915137"/>
+      <w:r>
+        <w:t>Suunnitteluryhmän kokoonpano</w:t>
+      </w:r>
+      <w:bookmarkEnd w:id="8"/>
+    </w:p>
+    <w:p>
+      <w:r>
+        <w:t>Ahola Aleksi, Hakkari Onni, Luukkanen Eetu, Puumalainen Pasi ja Tikkanen Teemu.</w:t>
+      </w:r>
+    </w:p>
+    <w:p>
+      <w:pPr>
+        <w:pStyle w:val="Heading1"/>
+      </w:pPr>
+      <w:bookmarkStart w:id="9" w:name="_Toc499915138"/>
+      <w:r>
+        <w:lastRenderedPageBreak/>
+        <w:t>HARJOITUKSEN AJANKOHTA</w:t>
+      </w:r>
+      <w:bookmarkEnd w:id="9"/>
+    </w:p>
+    <w:p>
+      <w:r>
+        <w:t>Harjoitus järjestetään 23.11.2017 klo. 8:00-11:00</w:t>
       </w:r>
       <w:r>
         <w:t>.</w:t>
@@ -4546,226 +4652,103 @@
     </w:p>
     <w:p>
       <w:pPr>
+        <w:pStyle w:val="Heading1"/>
+      </w:pPr>
+      <w:bookmarkStart w:id="10" w:name="_Toc499915139"/>
+      <w:r>
+        <w:t>HARJOITUKSEN TOTEUTUS</w:t>
+      </w:r>
+      <w:bookmarkEnd w:id="10"/>
+    </w:p>
+    <w:p>
+      <w:pPr>
         <w:pStyle w:val="Heading2"/>
       </w:pPr>
-      <w:bookmarkStart w:id="4" w:name="_Toc499915132"/>
-      <w:r>
-        <w:t>Rajaukset</w:t>
-      </w:r>
-      <w:bookmarkEnd w:id="4"/>
-    </w:p>
-    <w:p>
-      <w:r>
-        <w:t>Harjoitus on ajallisesti rajattu 3:en tuntiin, joka sisältää koulutuksen ja toimintaharjoituksen. Tämän aikana päästävä tavoitteisiin.</w:t>
+      <w:bookmarkStart w:id="11" w:name="_Toc499915140"/>
+      <w:r>
+        <w:t>Siniste</w:t>
+      </w:r>
+      <w:r>
+        <w:t>n tiimi</w:t>
+      </w:r>
+      <w:r>
+        <w:t>e</w:t>
+      </w:r>
+      <w:r>
+        <w:t>n tehtävät</w:t>
+      </w:r>
+      <w:bookmarkEnd w:id="11"/>
+    </w:p>
+    <w:p>
+      <w:r>
+        <w:t xml:space="preserve">Sininen tiimi </w:t>
+      </w:r>
+      <w:r>
+        <w:t xml:space="preserve">2 </w:t>
+      </w:r>
+      <w:r>
+        <w:t>puolustautuu Kimjongamlin hyökkäyksiä vastaan</w:t>
+      </w:r>
+      <w:r>
+        <w:t>, joista sininen tiimi 1 raportoi kakkostiimille</w:t>
+      </w:r>
+      <w:r>
+        <w:t xml:space="preserve">. </w:t>
+      </w:r>
+      <w:r>
+        <w:t xml:space="preserve">Sinisen tiimin 2 </w:t>
+      </w:r>
+      <w:r>
+        <w:t>pitää puolustautua palvelunestohyökkäyksiä</w:t>
+      </w:r>
+      <w:r>
+        <w:t xml:space="preserve"> vastaan</w:t>
+      </w:r>
+      <w:r>
+        <w:t xml:space="preserve">.  </w:t>
+      </w:r>
+      <w:r>
+        <w:t>Sinisen tiimin 2</w:t>
+      </w:r>
+      <w:r>
+        <w:t xml:space="preserve"> on pidettävä verkkokaupan sivut ja palvelut toiminnassa hyökkäyksistä huolimatta. Yrityksen toiminta ei saa keskeytyä</w:t>
+      </w:r>
+      <w:r>
+        <w:t>.</w:t>
+      </w:r>
+      <w:r>
+        <w:t xml:space="preserve"> </w:t>
+      </w:r>
+      <w:r>
+        <w:t>Sininen tiimi 2</w:t>
+      </w:r>
+      <w:r>
+        <w:t xml:space="preserve"> hyökkää hyökkääjän koneelle </w:t>
+      </w:r>
+      <w:r>
+        <w:t>löydettyään jalanjäljet palvelimelta. (ks. Taulukko 1)</w:t>
       </w:r>
     </w:p>
     <w:p>
       <w:pPr>
         <w:pStyle w:val="Heading2"/>
       </w:pPr>
-      <w:bookmarkStart w:id="5" w:name="_Toc499915133"/>
-      <w:r>
-        <w:t>Harjoituksen osallistujat</w:t>
-      </w:r>
-      <w:bookmarkEnd w:id="5"/>
-    </w:p>
-    <w:p>
-      <w:r>
-        <w:t>Verkkokaupan henkilöstö, jotka ovat päivittäin päätelaitteilla, jotka ovat yhteydessä suoraan sivuston hallintoon, servereihin, tietokantoihin ja hallintotyökaluihin. Tarkoittaen koko IT-osastoa ja asiakaspalvelu-osastoa. Myös toimitusjohtaja ja varatoimitusjohtaja osallistuvat harjoitukseen.</w:t>
-      </w:r>
-    </w:p>
-    <w:p>
-      <w:pPr>
-        <w:pStyle w:val="Heading1"/>
-      </w:pPr>
-      <w:bookmarkStart w:id="6" w:name="_Toc499915134"/>
+      <w:bookmarkStart w:id="12" w:name="_Toc499915141"/>
       <w:r>
         <w:lastRenderedPageBreak/>
-        <w:t>HARJOITUKSEN SUUNNITTELU</w:t>
-      </w:r>
-      <w:bookmarkEnd w:id="6"/>
-    </w:p>
-    <w:p>
-      <w:pPr>
-        <w:pStyle w:val="Heading2"/>
-      </w:pPr>
-      <w:bookmarkStart w:id="7" w:name="_Toc499915135"/>
-      <w:r>
-        <w:t>Suunnittelun aikataulu</w:t>
-      </w:r>
-      <w:bookmarkEnd w:id="7"/>
-    </w:p>
-    <w:p>
-      <w:r>
-        <w:t>Suunnittelun aloitus 14.9.2017. Suunnitelma saatava esityskelpoiseksi 28.9.2017. Suunnitelman toteutuskelpoinen versio 4.10.2017 mennessä. Suunnitelman lopullinen versio 13.12.2017 mennessä.</w:t>
-      </w:r>
-    </w:p>
-    <w:p>
-      <w:pPr>
-        <w:pStyle w:val="Heading2"/>
-      </w:pPr>
-      <w:bookmarkStart w:id="8" w:name="_Toc499915136"/>
-      <w:r>
-        <w:t>Suunnitteluryhmän tehtävä</w:t>
-      </w:r>
-      <w:bookmarkEnd w:id="8"/>
-    </w:p>
-    <w:p>
-      <w:r>
-        <w:t xml:space="preserve">Suunnitteluryhmä suunnittelee ja toteuttaa kyberharjoituksen, jossa suunnitteluryhmä osallistuu valkoisessa ja punaisessa tiimissä. Valkoinen tiimi ylläpitää harjoitusta lisäämällä tapahtumia harjoitukseen ja ohjeistamalla sinistä tiimiä tarvittaessa. Punainen tiimi on vihainen asiakas nimeltä </w:t>
-      </w:r>
-      <w:proofErr w:type="spellStart"/>
-      <w:r>
-        <w:t>Kimjongaml</w:t>
-      </w:r>
-      <w:proofErr w:type="spellEnd"/>
-      <w:r>
-        <w:t xml:space="preserve"> Pohjois-Koreasta, jonka tarkoituksena on aiheuttaa hankaluuksia siniselle tiimille. Punainen tiimi ylläpitää myös harjoituksen tekniikkaa. Punainen tiimi muodostuu harjoituksen järjestäjistä.</w:t>
-      </w:r>
-    </w:p>
-    <w:p>
-      <w:pPr>
-        <w:pStyle w:val="Heading2"/>
-      </w:pPr>
-      <w:bookmarkStart w:id="9" w:name="_Toc499915137"/>
-      <w:r>
-        <w:t>Suunnitteluryhmän kokoonpano</w:t>
-      </w:r>
-      <w:bookmarkEnd w:id="9"/>
-    </w:p>
-    <w:p>
-      <w:r>
-        <w:t>Ahola Aleksi, Hakkari Onni, Luukkanen Eetu, Puumalainen Pasi ja Tikkanen Teemu.</w:t>
-      </w:r>
-    </w:p>
-    <w:p>
-      <w:pPr>
-        <w:pStyle w:val="Heading1"/>
-      </w:pPr>
-      <w:bookmarkStart w:id="10" w:name="_Toc499915138"/>
-      <w:r>
-        <w:t>HARJOITUKSEN AJANKOHTA</w:t>
-      </w:r>
-      <w:bookmarkEnd w:id="10"/>
-    </w:p>
-    <w:p>
-      <w:r>
-        <w:t>Harjoitus järjestetään 23.11.2017 klo. 8:00-11:00</w:t>
-      </w:r>
-      <w:r>
-        <w:t>.</w:t>
-      </w:r>
-    </w:p>
-    <w:p>
-      <w:pPr>
-        <w:pStyle w:val="Heading1"/>
-      </w:pPr>
-      <w:bookmarkStart w:id="11" w:name="_Toc499915139"/>
-      <w:r>
-        <w:t>HARJOITUKSEN TOTEUTUS</w:t>
-      </w:r>
-      <w:bookmarkEnd w:id="11"/>
-    </w:p>
-    <w:p>
-      <w:pPr>
-        <w:pStyle w:val="Heading2"/>
-      </w:pPr>
-      <w:bookmarkStart w:id="12" w:name="_Toc499915140"/>
-      <w:r>
-        <w:t>Siniste</w:t>
-      </w:r>
-      <w:r>
-        <w:t>n tiimi</w:t>
-      </w:r>
-      <w:r>
-        <w:t>e</w:t>
-      </w:r>
-      <w:r>
-        <w:t>n tehtävät</w:t>
+        <w:t>Skenaario</w:t>
       </w:r>
       <w:bookmarkEnd w:id="12"/>
     </w:p>
     <w:p>
-      <w:r>
-        <w:t xml:space="preserve">Sininen tiimi </w:t>
-      </w:r>
-      <w:r>
-        <w:t xml:space="preserve">2 </w:t>
-      </w:r>
-      <w:r>
-        <w:t xml:space="preserve">puolustautuu </w:t>
-      </w:r>
-      <w:proofErr w:type="spellStart"/>
-      <w:r>
-        <w:t>Kimjongamlin</w:t>
-      </w:r>
-      <w:proofErr w:type="spellEnd"/>
-      <w:r>
-        <w:t xml:space="preserve"> hyökkäyksiä vastaan</w:t>
-      </w:r>
-      <w:r>
-        <w:t>, joista sininen tiimi 1 raportoi kakkostiimille</w:t>
-      </w:r>
-      <w:r>
-        <w:t xml:space="preserve">. </w:t>
-      </w:r>
-      <w:r>
-        <w:t xml:space="preserve">Sinisen tiimin 2 </w:t>
-      </w:r>
-      <w:r>
-        <w:t>pitää puolustautua palvelunestohyökkäyksiä</w:t>
-      </w:r>
-      <w:r>
-        <w:t xml:space="preserve"> vastaan</w:t>
-      </w:r>
-      <w:r>
-        <w:t xml:space="preserve">.  </w:t>
-      </w:r>
-      <w:r>
-        <w:t>Sinisen tiimin 2</w:t>
-      </w:r>
-      <w:r>
-        <w:t xml:space="preserve"> on pidettävä verkkokaupan sivut ja palvelut toiminnassa </w:t>
-      </w:r>
-      <w:r>
-        <w:lastRenderedPageBreak/>
-        <w:t>hyökkäyksistä huolimatta. Yrityksen toiminta ei saa keskeytyä</w:t>
-      </w:r>
-      <w:r>
-        <w:t>.</w:t>
-      </w:r>
-      <w:r>
-        <w:t xml:space="preserve"> </w:t>
-      </w:r>
-      <w:r>
-        <w:t>Sininen tiimi 2</w:t>
-      </w:r>
-      <w:r>
-        <w:t xml:space="preserve"> hyökkää hyökkääjän koneelle </w:t>
-      </w:r>
-      <w:r>
-        <w:t>löydettyään jalanjäljet palvelimelta. (ks. Taulukko 1)</w:t>
-      </w:r>
-    </w:p>
-    <w:p>
-      <w:pPr>
-        <w:pStyle w:val="Heading2"/>
-      </w:pPr>
-      <w:bookmarkStart w:id="13" w:name="_Toc499915141"/>
-      <w:r>
-        <w:t>Skenaario</w:t>
+      <w:pPr>
+        <w:pStyle w:val="Heading3"/>
+      </w:pPr>
+      <w:bookmarkStart w:id="13" w:name="_Toc499915142"/>
+      <w:r>
+        <w:t>Yritys</w:t>
       </w:r>
       <w:bookmarkEnd w:id="13"/>
-    </w:p>
-    <w:p>
-      <w:pPr>
-        <w:pStyle w:val="Heading3"/>
-      </w:pPr>
-      <w:bookmarkStart w:id="14" w:name="_Toc499915142"/>
-      <w:r>
-        <w:t>Yritys</w:t>
-      </w:r>
-      <w:bookmarkEnd w:id="14"/>
     </w:p>
     <w:p>
       <w:r>
@@ -4815,96 +4798,75 @@
       <w:pPr>
         <w:pStyle w:val="Kuva"/>
       </w:pPr>
-      <w:bookmarkStart w:id="15" w:name="_Toc499892142"/>
+      <w:bookmarkStart w:id="14" w:name="_Toc499892142"/>
       <w:r>
         <w:t>Kuvio 1. Verkkokaupan organisaatiokaavio</w:t>
       </w:r>
+      <w:bookmarkEnd w:id="14"/>
+    </w:p>
+    <w:p>
+      <w:pPr>
+        <w:pStyle w:val="Heading3"/>
+      </w:pPr>
+      <w:bookmarkStart w:id="15" w:name="_Toc499915143"/>
+      <w:r>
+        <w:t>Taustakertomus</w:t>
+      </w:r>
       <w:bookmarkEnd w:id="15"/>
     </w:p>
     <w:p>
+      <w:r>
+        <w:t>Pohjois-Korealainen Kimjongaml tilasi Keisari 1000-packin olutta, mutta saikin vain 100-packin Karjalaa. Suivaantunut asiakas päättää kostaa we</w:t>
+      </w:r>
+      <w:r>
+        <w:t>bbikaupalle huonosta palvelusta BlackFriday:n aikaan, jolloin liikevaihto on suurimmillaan.</w:t>
+      </w:r>
+    </w:p>
+    <w:p>
       <w:pPr>
         <w:pStyle w:val="Heading3"/>
       </w:pPr>
-      <w:bookmarkStart w:id="16" w:name="_Toc499915143"/>
-      <w:r>
-        <w:t>Taustakertomus</w:t>
+      <w:bookmarkStart w:id="16" w:name="_Toc499915144"/>
+      <w:r>
+        <w:t>Uhkatoimijat</w:t>
       </w:r>
       <w:bookmarkEnd w:id="16"/>
     </w:p>
     <w:p>
       <w:r>
-        <w:t xml:space="preserve">Pohjois-Korealainen </w:t>
-      </w:r>
-      <w:proofErr w:type="spellStart"/>
-      <w:r>
-        <w:t>Kimjongaml</w:t>
-      </w:r>
-      <w:proofErr w:type="spellEnd"/>
-      <w:r>
-        <w:t xml:space="preserve"> tilasi Keisari 1000-packin olutta, mutta saikin vain 100-packin Karjalaa. Suivaantunut asiakas päättää kostaa we</w:t>
-      </w:r>
-      <w:r>
-        <w:t xml:space="preserve">bbikaupalle huonosta palvelusta </w:t>
-      </w:r>
-      <w:proofErr w:type="spellStart"/>
-      <w:r>
-        <w:t>BlackFriday:n</w:t>
-      </w:r>
-      <w:proofErr w:type="spellEnd"/>
-      <w:r>
-        <w:t xml:space="preserve"> aikaan, jolloin liikevaihto on suurimmillaan.</w:t>
+        <w:t>Kimjongaml on uhkatoimija, sillä hän suuttui, kun verkkokauppa ei toimittanut oikeaa tuotetta.</w:t>
       </w:r>
     </w:p>
     <w:p>
       <w:pPr>
         <w:pStyle w:val="Heading3"/>
       </w:pPr>
-      <w:bookmarkStart w:id="17" w:name="_Toc499915144"/>
-      <w:r>
-        <w:t>Uhkatoimijat</w:t>
+      <w:bookmarkStart w:id="17" w:name="_Toc499915145"/>
+      <w:r>
+        <w:lastRenderedPageBreak/>
+        <w:t>Uhkatoimijoiden toimenpiteet</w:t>
       </w:r>
       <w:bookmarkEnd w:id="17"/>
     </w:p>
     <w:p>
-      <w:proofErr w:type="spellStart"/>
-      <w:r>
-        <w:t>Kimjongaml</w:t>
-      </w:r>
-      <w:proofErr w:type="spellEnd"/>
-      <w:r>
-        <w:t xml:space="preserve"> on uhkatoimija, sillä hän suuttui, kun verkkokauppa ei toimittanut oikeaa tuotetta.</w:t>
-      </w:r>
-    </w:p>
-    <w:p>
-      <w:pPr>
-        <w:pStyle w:val="Heading3"/>
-      </w:pPr>
-      <w:bookmarkStart w:id="18" w:name="_Toc499915145"/>
-      <w:r>
-        <w:t>Uhkatoimijoiden toimenpiteet</w:t>
+      <w:r>
+        <w:t>-Verkkokaupan toiminnan hidastaminen</w:t>
+      </w:r>
+    </w:p>
+    <w:p>
+      <w:r>
+        <w:t>-Liikevaihdon pienentäminen</w:t>
+      </w:r>
+    </w:p>
+    <w:p>
+      <w:pPr>
+        <w:pStyle w:val="Heading2"/>
+      </w:pPr>
+      <w:bookmarkStart w:id="18" w:name="_Toc499915146"/>
+      <w:r>
+        <w:t>Pelitapahtumat</w:t>
       </w:r>
       <w:bookmarkEnd w:id="18"/>
-    </w:p>
-    <w:p>
-      <w:r>
-        <w:t>-Verkkokaupan toiminnan hidastaminen</w:t>
-      </w:r>
-    </w:p>
-    <w:p>
-      <w:r>
-        <w:lastRenderedPageBreak/>
-        <w:t>-Liikevaihdon pienentäminen</w:t>
-      </w:r>
-    </w:p>
-    <w:p>
-      <w:pPr>
-        <w:pStyle w:val="Heading2"/>
-      </w:pPr>
-      <w:bookmarkStart w:id="19" w:name="_Toc499915146"/>
-      <w:r>
-        <w:t>Pelitapahtumat</w:t>
-      </w:r>
-      <w:bookmarkEnd w:id="19"/>
     </w:p>
     <w:tbl>
       <w:tblPr>
@@ -5099,21 +5061,12 @@
                 <w:szCs w:val="16"/>
               </w:rPr>
             </w:pPr>
-            <w:proofErr w:type="spellStart"/>
-            <w:r>
-              <w:rPr>
-                <w:sz w:val="16"/>
-                <w:szCs w:val="16"/>
-              </w:rPr>
-              <w:t>Blue</w:t>
-            </w:r>
-            <w:proofErr w:type="spellEnd"/>
-            <w:r>
-              <w:rPr>
-                <w:sz w:val="16"/>
-                <w:szCs w:val="16"/>
-              </w:rPr>
-              <w:t xml:space="preserve"> team 1</w:t>
+            <w:r>
+              <w:rPr>
+                <w:sz w:val="16"/>
+                <w:szCs w:val="16"/>
+              </w:rPr>
+              <w:t>Blue team 1</w:t>
             </w:r>
             <w:r>
               <w:rPr>
@@ -5230,21 +5183,12 @@
                 <w:szCs w:val="16"/>
               </w:rPr>
             </w:pPr>
-            <w:proofErr w:type="spellStart"/>
-            <w:r>
-              <w:rPr>
-                <w:sz w:val="16"/>
-                <w:szCs w:val="16"/>
-              </w:rPr>
-              <w:t>Blue</w:t>
-            </w:r>
-            <w:proofErr w:type="spellEnd"/>
-            <w:r>
-              <w:rPr>
-                <w:sz w:val="16"/>
-                <w:szCs w:val="16"/>
-              </w:rPr>
-              <w:t xml:space="preserve"> team 2 on valmiudessa, kun BT1 ilmoittaa häiriöistä. BT2:n tavoite poistaa vuodetut tiedot internetistä</w:t>
+            <w:r>
+              <w:rPr>
+                <w:sz w:val="16"/>
+                <w:szCs w:val="16"/>
+              </w:rPr>
+              <w:t>Blue team 2 on valmiudessa, kun BT1 ilmoittaa häiriöistä. BT2:n tavoite poistaa vuodetut tiedot internetistä</w:t>
             </w:r>
             <w:r>
               <w:rPr>
@@ -5835,6 +5779,7 @@
                 <w:sz w:val="16"/>
                 <w:szCs w:val="16"/>
               </w:rPr>
+              <w:lastRenderedPageBreak/>
               <w:t>007</w:t>
             </w:r>
           </w:p>
@@ -5875,23 +5820,7 @@
                 <w:sz w:val="16"/>
                 <w:szCs w:val="16"/>
               </w:rPr>
-              <w:t xml:space="preserve">RT vaihtaa IP-osoitteensa ja jatkaa </w:t>
-            </w:r>
-            <w:proofErr w:type="spellStart"/>
-            <w:r>
-              <w:rPr>
-                <w:sz w:val="16"/>
-                <w:szCs w:val="16"/>
-              </w:rPr>
-              <w:t>pavelunestohyökkäystä</w:t>
-            </w:r>
-            <w:proofErr w:type="spellEnd"/>
-            <w:r>
-              <w:rPr>
-                <w:sz w:val="16"/>
-                <w:szCs w:val="16"/>
-              </w:rPr>
-              <w:t>.</w:t>
+              <w:t>RT vaihtaa IP-osoitteensa ja jatkaa pavelunestohyökkäystä.</w:t>
             </w:r>
           </w:p>
         </w:tc>
@@ -6095,7 +6024,6 @@
                 <w:sz w:val="16"/>
                 <w:szCs w:val="16"/>
               </w:rPr>
-              <w:lastRenderedPageBreak/>
               <w:t>009</w:t>
             </w:r>
           </w:p>
@@ -6380,23 +6308,7 @@
                 <w:sz w:val="16"/>
                 <w:szCs w:val="16"/>
               </w:rPr>
-              <w:t xml:space="preserve">RT vaihtaa IP-osoitteensa ja jatkaa </w:t>
-            </w:r>
-            <w:proofErr w:type="spellStart"/>
-            <w:r>
-              <w:rPr>
-                <w:sz w:val="16"/>
-                <w:szCs w:val="16"/>
-              </w:rPr>
-              <w:t>pavelunestohyökkäystä</w:t>
-            </w:r>
-            <w:proofErr w:type="spellEnd"/>
-            <w:r>
-              <w:rPr>
-                <w:sz w:val="16"/>
-                <w:szCs w:val="16"/>
-              </w:rPr>
-              <w:t>.</w:t>
+              <w:t>RT vaihtaa IP-osoitteensa ja jatkaa pavelunestohyökkäystä.</w:t>
             </w:r>
           </w:p>
         </w:tc>
@@ -6647,23 +6559,7 @@
                 <w:sz w:val="16"/>
                 <w:szCs w:val="16"/>
               </w:rPr>
-              <w:t xml:space="preserve">BT2 löytää jalanjäljet </w:t>
-            </w:r>
-            <w:proofErr w:type="spellStart"/>
-            <w:r>
-              <w:rPr>
-                <w:sz w:val="16"/>
-                <w:szCs w:val="16"/>
-              </w:rPr>
-              <w:t>pavelimelta</w:t>
-            </w:r>
-            <w:proofErr w:type="spellEnd"/>
-            <w:r>
-              <w:rPr>
-                <w:sz w:val="16"/>
-                <w:szCs w:val="16"/>
-              </w:rPr>
-              <w:t>.</w:t>
+              <w:t>BT2 löytää jalanjäljet pavelimelta.</w:t>
             </w:r>
             <w:r>
               <w:rPr>
@@ -6874,6 +6770,7 @@
                 <w:sz w:val="16"/>
                 <w:szCs w:val="16"/>
               </w:rPr>
+              <w:lastRenderedPageBreak/>
               <w:t>015</w:t>
             </w:r>
           </w:p>
@@ -6914,23 +6811,7 @@
                 <w:sz w:val="16"/>
                 <w:szCs w:val="16"/>
               </w:rPr>
-              <w:t xml:space="preserve">BT2 ottaa </w:t>
-            </w:r>
-            <w:proofErr w:type="spellStart"/>
-            <w:r>
-              <w:rPr>
-                <w:sz w:val="16"/>
-                <w:szCs w:val="16"/>
-              </w:rPr>
-              <w:t>ssh</w:t>
-            </w:r>
-            <w:proofErr w:type="spellEnd"/>
-            <w:r>
-              <w:rPr>
-                <w:sz w:val="16"/>
-                <w:szCs w:val="16"/>
-              </w:rPr>
-              <w:t>-yhteyden samaan IP-osoitteeseen, josta tulee palvelunestohyökkäys.</w:t>
+              <w:t>BT2 ottaa ssh-yhteyden samaan IP-osoitteeseen, josta tulee palvelunestohyökkäys.</w:t>
             </w:r>
           </w:p>
         </w:tc>
@@ -7174,55 +7055,7 @@
                 <w:sz w:val="16"/>
                 <w:szCs w:val="16"/>
               </w:rPr>
-              <w:t xml:space="preserve">BT2 löytää </w:t>
-            </w:r>
-            <w:proofErr w:type="spellStart"/>
-            <w:r>
-              <w:rPr>
-                <w:sz w:val="16"/>
-                <w:szCs w:val="16"/>
-              </w:rPr>
-              <w:t>killswitch</w:t>
-            </w:r>
-            <w:proofErr w:type="spellEnd"/>
-            <w:r>
-              <w:rPr>
-                <w:sz w:val="16"/>
-                <w:szCs w:val="16"/>
-              </w:rPr>
-              <w:t xml:space="preserve"> </w:t>
-            </w:r>
-            <w:proofErr w:type="spellStart"/>
-            <w:r>
-              <w:rPr>
-                <w:sz w:val="16"/>
-                <w:szCs w:val="16"/>
-              </w:rPr>
-              <w:t>backdoorin</w:t>
-            </w:r>
-            <w:proofErr w:type="spellEnd"/>
-            <w:r>
-              <w:rPr>
-                <w:sz w:val="16"/>
-                <w:szCs w:val="16"/>
-              </w:rPr>
-              <w:t xml:space="preserve"> </w:t>
-            </w:r>
-            <w:proofErr w:type="spellStart"/>
-            <w:r>
-              <w:rPr>
-                <w:sz w:val="16"/>
-                <w:szCs w:val="16"/>
-              </w:rPr>
-              <w:t>vuotosivutolle</w:t>
-            </w:r>
-            <w:proofErr w:type="spellEnd"/>
-            <w:r>
-              <w:rPr>
-                <w:sz w:val="16"/>
-                <w:szCs w:val="16"/>
-              </w:rPr>
-              <w:t xml:space="preserve"> ja käyttää sitä</w:t>
+              <w:t>BT2 löytää killswitch backdoorin vuotosivutolle ja käyttää sitä</w:t>
             </w:r>
           </w:p>
         </w:tc>
@@ -7407,62 +7240,40 @@
       <w:pPr>
         <w:pStyle w:val="Taulukko"/>
       </w:pPr>
-      <w:bookmarkStart w:id="20" w:name="_Toc499914995"/>
+      <w:bookmarkStart w:id="19" w:name="_Toc499914995"/>
       <w:r>
         <w:t>Taulukko 1. Pelitapahtumat</w:t>
       </w:r>
+      <w:bookmarkEnd w:id="19"/>
+    </w:p>
+    <w:p>
+      <w:pPr>
+        <w:pStyle w:val="Heading2"/>
+      </w:pPr>
+      <w:bookmarkStart w:id="20" w:name="_Toc499915147"/>
+      <w:r>
+        <w:t>Pelisyötteet</w:t>
+      </w:r>
       <w:bookmarkEnd w:id="20"/>
     </w:p>
     <w:p>
+      <w:r>
+        <w:t>TÄHÄN RT:N OHJEET</w:t>
+      </w:r>
+    </w:p>
+    <w:p>
       <w:pPr>
         <w:pStyle w:val="Heading2"/>
       </w:pPr>
-      <w:bookmarkStart w:id="21" w:name="_Toc499915147"/>
-      <w:r>
-        <w:lastRenderedPageBreak/>
-        <w:t>Pelisyötteet</w:t>
+      <w:bookmarkStart w:id="21" w:name="_Toc499915148"/>
+      <w:r>
+        <w:t>Blue teamin tietoturvakontrollit</w:t>
       </w:r>
       <w:bookmarkEnd w:id="21"/>
     </w:p>
     <w:p>
       <w:r>
-        <w:t xml:space="preserve">TÄHÄN </w:t>
-      </w:r>
-      <w:proofErr w:type="gramStart"/>
-      <w:r>
-        <w:t>RT:N</w:t>
-      </w:r>
-      <w:proofErr w:type="gramEnd"/>
-      <w:r>
-        <w:t xml:space="preserve"> OHJEET</w:t>
-      </w:r>
-    </w:p>
-    <w:p>
-      <w:pPr>
-        <w:pStyle w:val="Heading2"/>
-      </w:pPr>
-      <w:bookmarkStart w:id="22" w:name="_Toc499915148"/>
-      <w:proofErr w:type="spellStart"/>
-      <w:r>
-        <w:t>Blue</w:t>
-      </w:r>
-      <w:proofErr w:type="spellEnd"/>
-      <w:r>
-        <w:t xml:space="preserve"> teamin tietoturvakontrollit</w:t>
-      </w:r>
-      <w:bookmarkEnd w:id="22"/>
-    </w:p>
-    <w:p>
-      <w:r>
-        <w:t>-</w:t>
-      </w:r>
-      <w:proofErr w:type="spellStart"/>
-      <w:r>
-        <w:t>Pfsense</w:t>
-      </w:r>
-      <w:proofErr w:type="spellEnd"/>
-      <w:r>
-        <w:t>, jolla pääsee hallitsemaan Webbikaupan tietoturvaa ja sinne tulevia yhteyksiä</w:t>
+        <w:t>-Pfsense, jolla pääsee hallitsemaan Webbikaupan tietoturvaa ja sinne tulevia yhteyksiä</w:t>
       </w:r>
     </w:p>
     <w:p>
@@ -7472,27 +7283,19 @@
     </w:p>
     <w:p>
       <w:r>
-        <w:t xml:space="preserve">-Mahdollisuus poistaa vuodetut tiedot </w:t>
-      </w:r>
-      <w:proofErr w:type="spellStart"/>
-      <w:r>
-        <w:t>Cyberleaks</w:t>
-      </w:r>
-      <w:proofErr w:type="spellEnd"/>
-      <w:r>
-        <w:t xml:space="preserve"> -sivustolta hyökkääjän koneelta löydettyjen tietojen avulla</w:t>
+        <w:t>-Mahdollisuus poistaa vuodetut tiedot Cyberleaks -sivustolta hyökkääjän koneelta löydettyjen tietojen avulla</w:t>
       </w:r>
     </w:p>
     <w:p>
       <w:pPr>
         <w:pStyle w:val="Heading1"/>
       </w:pPr>
-      <w:bookmarkStart w:id="23" w:name="_Toc499915149"/>
+      <w:bookmarkStart w:id="22" w:name="_Toc499915149"/>
       <w:r>
         <w:lastRenderedPageBreak/>
         <w:t>HARJOITUSYMPÄRISTÖ</w:t>
       </w:r>
-      <w:bookmarkEnd w:id="23"/>
+      <w:bookmarkEnd w:id="22"/>
     </w:p>
     <w:p>
       <w:r>
@@ -7553,11 +7356,11 @@
       <w:pPr>
         <w:pStyle w:val="Kuva"/>
       </w:pPr>
-      <w:bookmarkStart w:id="24" w:name="_Toc499892143"/>
+      <w:bookmarkStart w:id="23" w:name="_Toc499892143"/>
       <w:r>
         <w:t>Kuvio 2. Harjoitusympäristön looginen topologia</w:t>
       </w:r>
-      <w:bookmarkEnd w:id="24"/>
+      <w:bookmarkEnd w:id="23"/>
     </w:p>
     <w:p>
       <w:pPr>
@@ -7626,184 +7429,162 @@
                 <w:sz w:val="16"/>
                 <w:szCs w:val="16"/>
               </w:rPr>
-              <w:t>IP-</w:t>
-            </w:r>
-            <w:proofErr w:type="spellStart"/>
-            <w:r>
+              <w:t>IP-address</w:t>
+            </w:r>
+          </w:p>
+        </w:tc>
+        <w:tc>
+          <w:tcPr>
+            <w:tcW w:w="1237" w:type="dxa"/>
+          </w:tcPr>
+          <w:p>
+            <w:pPr>
               <w:rPr>
                 <w:b/>
                 <w:sz w:val="16"/>
                 <w:szCs w:val="16"/>
               </w:rPr>
-              <w:t>address</w:t>
-            </w:r>
-            <w:proofErr w:type="spellEnd"/>
-          </w:p>
-        </w:tc>
-        <w:tc>
-          <w:tcPr>
-            <w:tcW w:w="1237" w:type="dxa"/>
-          </w:tcPr>
-          <w:p>
-            <w:pPr>
+            </w:pPr>
+            <w:r>
               <w:rPr>
                 <w:b/>
                 <w:sz w:val="16"/>
                 <w:szCs w:val="16"/>
               </w:rPr>
-            </w:pPr>
-            <w:r>
+              <w:t>DNS</w:t>
+            </w:r>
+          </w:p>
+        </w:tc>
+        <w:tc>
+          <w:tcPr>
+            <w:tcW w:w="747" w:type="dxa"/>
+          </w:tcPr>
+          <w:p>
+            <w:pPr>
               <w:rPr>
                 <w:b/>
                 <w:sz w:val="16"/>
                 <w:szCs w:val="16"/>
               </w:rPr>
-              <w:t>DNS</w:t>
-            </w:r>
-          </w:p>
-        </w:tc>
-        <w:tc>
-          <w:tcPr>
-            <w:tcW w:w="747" w:type="dxa"/>
-          </w:tcPr>
-          <w:p>
-            <w:pPr>
+            </w:pPr>
+            <w:r>
               <w:rPr>
                 <w:b/>
                 <w:sz w:val="16"/>
                 <w:szCs w:val="16"/>
               </w:rPr>
-            </w:pPr>
-            <w:r>
+              <w:t>User</w:t>
+            </w:r>
+          </w:p>
+        </w:tc>
+        <w:tc>
+          <w:tcPr>
+            <w:tcW w:w="950" w:type="dxa"/>
+          </w:tcPr>
+          <w:p>
+            <w:pPr>
               <w:rPr>
                 <w:b/>
                 <w:sz w:val="16"/>
                 <w:szCs w:val="16"/>
               </w:rPr>
-              <w:t>User</w:t>
-            </w:r>
-          </w:p>
-        </w:tc>
-        <w:tc>
-          <w:tcPr>
-            <w:tcW w:w="950" w:type="dxa"/>
-          </w:tcPr>
-          <w:p>
-            <w:pPr>
+            </w:pPr>
+            <w:r>
               <w:rPr>
                 <w:b/>
                 <w:sz w:val="16"/>
                 <w:szCs w:val="16"/>
               </w:rPr>
-            </w:pPr>
-            <w:proofErr w:type="spellStart"/>
-            <w:r>
+              <w:t>Pwd</w:t>
+            </w:r>
+          </w:p>
+        </w:tc>
+        <w:tc>
+          <w:tcPr>
+            <w:tcW w:w="735" w:type="dxa"/>
+          </w:tcPr>
+          <w:p>
+            <w:pPr>
               <w:rPr>
                 <w:b/>
                 <w:sz w:val="16"/>
                 <w:szCs w:val="16"/>
               </w:rPr>
-              <w:t>Pwd</w:t>
-            </w:r>
-            <w:proofErr w:type="spellEnd"/>
-          </w:p>
-        </w:tc>
-        <w:tc>
-          <w:tcPr>
-            <w:tcW w:w="735" w:type="dxa"/>
-          </w:tcPr>
-          <w:p>
-            <w:pPr>
+            </w:pPr>
+            <w:r>
               <w:rPr>
                 <w:b/>
                 <w:sz w:val="16"/>
                 <w:szCs w:val="16"/>
               </w:rPr>
-            </w:pPr>
-            <w:r>
+              <w:t>User2</w:t>
+            </w:r>
+          </w:p>
+        </w:tc>
+        <w:tc>
+          <w:tcPr>
+            <w:tcW w:w="769" w:type="dxa"/>
+          </w:tcPr>
+          <w:p>
+            <w:pPr>
               <w:rPr>
                 <w:b/>
                 <w:sz w:val="16"/>
                 <w:szCs w:val="16"/>
               </w:rPr>
-              <w:t>User2</w:t>
-            </w:r>
-          </w:p>
-        </w:tc>
-        <w:tc>
-          <w:tcPr>
-            <w:tcW w:w="769" w:type="dxa"/>
-          </w:tcPr>
-          <w:p>
-            <w:pPr>
+            </w:pPr>
+            <w:r>
               <w:rPr>
                 <w:b/>
                 <w:sz w:val="16"/>
                 <w:szCs w:val="16"/>
               </w:rPr>
-            </w:pPr>
-            <w:r>
+              <w:t>Pwd2</w:t>
+            </w:r>
+          </w:p>
+        </w:tc>
+        <w:tc>
+          <w:tcPr>
+            <w:tcW w:w="687" w:type="dxa"/>
+          </w:tcPr>
+          <w:p>
+            <w:pPr>
               <w:rPr>
                 <w:b/>
                 <w:sz w:val="16"/>
                 <w:szCs w:val="16"/>
               </w:rPr>
-              <w:t>Pwd2</w:t>
-            </w:r>
-          </w:p>
-        </w:tc>
-        <w:tc>
-          <w:tcPr>
-            <w:tcW w:w="687" w:type="dxa"/>
-          </w:tcPr>
-          <w:p>
-            <w:pPr>
+            </w:pPr>
+            <w:r>
               <w:rPr>
                 <w:b/>
                 <w:sz w:val="16"/>
                 <w:szCs w:val="16"/>
               </w:rPr>
-            </w:pPr>
-            <w:r>
+              <w:t>WP-User</w:t>
+            </w:r>
+          </w:p>
+        </w:tc>
+        <w:tc>
+          <w:tcPr>
+            <w:tcW w:w="767" w:type="dxa"/>
+          </w:tcPr>
+          <w:p>
+            <w:pPr>
               <w:rPr>
                 <w:b/>
                 <w:sz w:val="16"/>
                 <w:szCs w:val="16"/>
               </w:rPr>
-              <w:t>WP-User</w:t>
-            </w:r>
-          </w:p>
-        </w:tc>
-        <w:tc>
-          <w:tcPr>
-            <w:tcW w:w="767" w:type="dxa"/>
-          </w:tcPr>
-          <w:p>
-            <w:pPr>
+            </w:pPr>
+            <w:r>
               <w:rPr>
                 <w:b/>
                 <w:sz w:val="16"/>
                 <w:szCs w:val="16"/>
               </w:rPr>
-            </w:pPr>
-            <w:r>
-              <w:rPr>
-                <w:b/>
-                <w:sz w:val="16"/>
-                <w:szCs w:val="16"/>
-              </w:rPr>
-              <w:t>WP-</w:t>
-            </w:r>
-            <w:proofErr w:type="spellStart"/>
-            <w:r>
-              <w:rPr>
-                <w:b/>
-                <w:sz w:val="16"/>
-                <w:szCs w:val="16"/>
-              </w:rPr>
-              <w:t>Pwd</w:t>
-            </w:r>
-            <w:proofErr w:type="spellEnd"/>
+              <w:t>WP-Pwd</w:t>
+            </w:r>
           </w:p>
         </w:tc>
       </w:tr>
@@ -7819,7 +7600,6 @@
                 <w:szCs w:val="16"/>
               </w:rPr>
             </w:pPr>
-            <w:proofErr w:type="spellStart"/>
             <w:r>
               <w:rPr>
                 <w:sz w:val="16"/>
@@ -7827,7 +7607,6 @@
               </w:rPr>
               <w:t>Vyos</w:t>
             </w:r>
-            <w:proofErr w:type="spellEnd"/>
           </w:p>
         </w:tc>
         <w:tc>
@@ -7883,7 +7662,6 @@
                 <w:szCs w:val="16"/>
               </w:rPr>
             </w:pPr>
-            <w:proofErr w:type="spellStart"/>
             <w:r>
               <w:rPr>
                 <w:sz w:val="16"/>
@@ -7891,7 +7669,6 @@
               </w:rPr>
               <w:t>vyos</w:t>
             </w:r>
-            <w:proofErr w:type="spellEnd"/>
           </w:p>
         </w:tc>
         <w:tc>
@@ -7905,7 +7682,6 @@
                 <w:szCs w:val="16"/>
               </w:rPr>
             </w:pPr>
-            <w:proofErr w:type="spellStart"/>
             <w:r>
               <w:rPr>
                 <w:sz w:val="16"/>
@@ -7913,7 +7689,6 @@
               </w:rPr>
               <w:t>vyos</w:t>
             </w:r>
-            <w:proofErr w:type="spellEnd"/>
           </w:p>
         </w:tc>
         <w:tc>
@@ -8013,7 +7788,6 @@
                 <w:szCs w:val="16"/>
               </w:rPr>
             </w:pPr>
-            <w:proofErr w:type="spellStart"/>
             <w:r>
               <w:rPr>
                 <w:sz w:val="16"/>
@@ -8021,7 +7795,6 @@
               </w:rPr>
               <w:t>Firewall</w:t>
             </w:r>
-            <w:proofErr w:type="spellEnd"/>
           </w:p>
         </w:tc>
         <w:tc>
@@ -8077,7 +7850,6 @@
                 <w:szCs w:val="16"/>
               </w:rPr>
             </w:pPr>
-            <w:proofErr w:type="spellStart"/>
             <w:r>
               <w:rPr>
                 <w:sz w:val="16"/>
@@ -8085,7 +7857,6 @@
               </w:rPr>
               <w:t>admin</w:t>
             </w:r>
-            <w:proofErr w:type="spellEnd"/>
           </w:p>
         </w:tc>
         <w:tc>
@@ -8266,7 +8037,6 @@
                 <w:szCs w:val="16"/>
               </w:rPr>
             </w:pPr>
-            <w:proofErr w:type="spellStart"/>
             <w:r>
               <w:rPr>
                 <w:sz w:val="16"/>
@@ -8274,7 +8044,6 @@
               </w:rPr>
               <w:t>root</w:t>
             </w:r>
-            <w:proofErr w:type="spellEnd"/>
           </w:p>
         </w:tc>
         <w:tc>
@@ -8308,7 +8077,6 @@
                 <w:szCs w:val="16"/>
               </w:rPr>
             </w:pPr>
-            <w:proofErr w:type="spellStart"/>
             <w:r>
               <w:rPr>
                 <w:sz w:val="16"/>
@@ -8316,7 +8084,6 @@
               </w:rPr>
               <w:t>user</w:t>
             </w:r>
-            <w:proofErr w:type="spellEnd"/>
           </w:p>
         </w:tc>
         <w:tc>
@@ -8350,7 +8117,6 @@
                 <w:szCs w:val="16"/>
               </w:rPr>
             </w:pPr>
-            <w:proofErr w:type="spellStart"/>
             <w:r>
               <w:rPr>
                 <w:sz w:val="16"/>
@@ -8358,7 +8124,6 @@
               </w:rPr>
               <w:t>root</w:t>
             </w:r>
-            <w:proofErr w:type="spellEnd"/>
           </w:p>
         </w:tc>
         <w:tc>
@@ -8454,7 +8219,6 @@
                 <w:szCs w:val="16"/>
               </w:rPr>
             </w:pPr>
-            <w:proofErr w:type="spellStart"/>
             <w:r>
               <w:rPr>
                 <w:sz w:val="16"/>
@@ -8462,7 +8226,6 @@
               </w:rPr>
               <w:t>root</w:t>
             </w:r>
-            <w:proofErr w:type="spellEnd"/>
           </w:p>
         </w:tc>
         <w:tc>
@@ -8496,7 +8259,6 @@
                 <w:szCs w:val="16"/>
               </w:rPr>
             </w:pPr>
-            <w:proofErr w:type="spellStart"/>
             <w:r>
               <w:rPr>
                 <w:sz w:val="16"/>
@@ -8504,7 +8266,6 @@
               </w:rPr>
               <w:t>user</w:t>
             </w:r>
-            <w:proofErr w:type="spellEnd"/>
           </w:p>
         </w:tc>
         <w:tc>
@@ -8538,7 +8299,6 @@
                 <w:szCs w:val="16"/>
               </w:rPr>
             </w:pPr>
-            <w:proofErr w:type="spellStart"/>
             <w:r>
               <w:rPr>
                 <w:sz w:val="16"/>
@@ -8546,7 +8306,6 @@
               </w:rPr>
               <w:t>root</w:t>
             </w:r>
-            <w:proofErr w:type="spellEnd"/>
           </w:p>
         </w:tc>
         <w:tc>
@@ -8582,21 +8341,12 @@
                 <w:szCs w:val="16"/>
               </w:rPr>
             </w:pPr>
-            <w:proofErr w:type="spellStart"/>
-            <w:r>
-              <w:rPr>
-                <w:sz w:val="16"/>
-                <w:szCs w:val="16"/>
-              </w:rPr>
-              <w:t>Cyberleaks</w:t>
-            </w:r>
-            <w:proofErr w:type="spellEnd"/>
-            <w:r>
-              <w:rPr>
-                <w:sz w:val="16"/>
-                <w:szCs w:val="16"/>
-              </w:rPr>
-              <w:t xml:space="preserve"> Server</w:t>
+            <w:r>
+              <w:rPr>
+                <w:sz w:val="16"/>
+                <w:szCs w:val="16"/>
+              </w:rPr>
+              <w:t>Cyberleaks Server</w:t>
             </w:r>
           </w:p>
         </w:tc>
@@ -8651,7 +8401,6 @@
                 <w:szCs w:val="16"/>
               </w:rPr>
             </w:pPr>
-            <w:proofErr w:type="spellStart"/>
             <w:r>
               <w:rPr>
                 <w:sz w:val="16"/>
@@ -8659,7 +8408,6 @@
               </w:rPr>
               <w:t>root</w:t>
             </w:r>
-            <w:proofErr w:type="spellEnd"/>
           </w:p>
         </w:tc>
         <w:tc>
@@ -8693,7 +8441,6 @@
                 <w:szCs w:val="16"/>
               </w:rPr>
             </w:pPr>
-            <w:proofErr w:type="spellStart"/>
             <w:r>
               <w:rPr>
                 <w:sz w:val="16"/>
@@ -8701,7 +8448,6 @@
               </w:rPr>
               <w:t>user</w:t>
             </w:r>
-            <w:proofErr w:type="spellEnd"/>
           </w:p>
         </w:tc>
         <w:tc>
@@ -8735,7 +8481,6 @@
                 <w:szCs w:val="16"/>
               </w:rPr>
             </w:pPr>
-            <w:proofErr w:type="spellStart"/>
             <w:r>
               <w:rPr>
                 <w:sz w:val="16"/>
@@ -8743,7 +8488,6 @@
               </w:rPr>
               <w:t>root</w:t>
             </w:r>
-            <w:proofErr w:type="spellEnd"/>
           </w:p>
         </w:tc>
         <w:tc>
@@ -8779,21 +8523,12 @@
                 <w:szCs w:val="16"/>
               </w:rPr>
             </w:pPr>
-            <w:proofErr w:type="spellStart"/>
-            <w:r>
-              <w:rPr>
-                <w:sz w:val="16"/>
-                <w:szCs w:val="16"/>
-              </w:rPr>
-              <w:t>Cybernews</w:t>
-            </w:r>
-            <w:proofErr w:type="spellEnd"/>
-            <w:r>
-              <w:rPr>
-                <w:sz w:val="16"/>
-                <w:szCs w:val="16"/>
-              </w:rPr>
-              <w:t xml:space="preserve"> Server</w:t>
+            <w:r>
+              <w:rPr>
+                <w:sz w:val="16"/>
+                <w:szCs w:val="16"/>
+              </w:rPr>
+              <w:t>Cybernews Server</w:t>
             </w:r>
           </w:p>
         </w:tc>
@@ -8848,7 +8583,6 @@
                 <w:szCs w:val="16"/>
               </w:rPr>
             </w:pPr>
-            <w:proofErr w:type="spellStart"/>
             <w:r>
               <w:rPr>
                 <w:sz w:val="16"/>
@@ -8856,7 +8590,6 @@
               </w:rPr>
               <w:t>root</w:t>
             </w:r>
-            <w:proofErr w:type="spellEnd"/>
           </w:p>
         </w:tc>
         <w:tc>
@@ -8890,7 +8623,6 @@
                 <w:szCs w:val="16"/>
               </w:rPr>
             </w:pPr>
-            <w:proofErr w:type="spellStart"/>
             <w:r>
               <w:rPr>
                 <w:sz w:val="16"/>
@@ -8898,7 +8630,6 @@
               </w:rPr>
               <w:t>user</w:t>
             </w:r>
-            <w:proofErr w:type="spellEnd"/>
           </w:p>
         </w:tc>
         <w:tc>
@@ -8932,7 +8663,6 @@
                 <w:szCs w:val="16"/>
               </w:rPr>
             </w:pPr>
-            <w:proofErr w:type="spellStart"/>
             <w:r>
               <w:rPr>
                 <w:sz w:val="16"/>
@@ -8940,7 +8670,6 @@
               </w:rPr>
               <w:t>root</w:t>
             </w:r>
-            <w:proofErr w:type="spellEnd"/>
           </w:p>
         </w:tc>
         <w:tc>
@@ -8976,7 +8705,6 @@
                 <w:szCs w:val="16"/>
               </w:rPr>
             </w:pPr>
-            <w:proofErr w:type="spellStart"/>
             <w:r>
               <w:rPr>
                 <w:sz w:val="16"/>
@@ -8984,7 +8712,6 @@
               </w:rPr>
               <w:t>Lubuntu</w:t>
             </w:r>
-            <w:proofErr w:type="spellEnd"/>
           </w:p>
         </w:tc>
         <w:tc>
@@ -9039,7 +8766,6 @@
                 <w:szCs w:val="16"/>
               </w:rPr>
             </w:pPr>
-            <w:proofErr w:type="spellStart"/>
             <w:r>
               <w:rPr>
                 <w:sz w:val="16"/>
@@ -9047,7 +8773,6 @@
               </w:rPr>
               <w:t>user</w:t>
             </w:r>
-            <w:proofErr w:type="spellEnd"/>
           </w:p>
         </w:tc>
         <w:tc>
@@ -9167,7 +8892,6 @@
                 <w:szCs w:val="16"/>
               </w:rPr>
             </w:pPr>
-            <w:proofErr w:type="spellStart"/>
             <w:r>
               <w:rPr>
                 <w:sz w:val="16"/>
@@ -9175,7 +8899,6 @@
               </w:rPr>
               <w:t>Lubuntu</w:t>
             </w:r>
-            <w:proofErr w:type="spellEnd"/>
           </w:p>
         </w:tc>
         <w:tc>
@@ -9230,7 +8953,6 @@
                 <w:szCs w:val="16"/>
               </w:rPr>
             </w:pPr>
-            <w:proofErr w:type="spellStart"/>
             <w:r>
               <w:rPr>
                 <w:sz w:val="16"/>
@@ -9238,7 +8960,6 @@
               </w:rPr>
               <w:t>user</w:t>
             </w:r>
-            <w:proofErr w:type="spellEnd"/>
           </w:p>
         </w:tc>
         <w:tc>
@@ -9419,7 +9140,6 @@
                 <w:szCs w:val="16"/>
               </w:rPr>
             </w:pPr>
-            <w:proofErr w:type="spellStart"/>
             <w:r>
               <w:rPr>
                 <w:sz w:val="16"/>
@@ -9427,7 +9147,6 @@
               </w:rPr>
               <w:t>root</w:t>
             </w:r>
-            <w:proofErr w:type="spellEnd"/>
           </w:p>
         </w:tc>
         <w:tc>
@@ -9441,7 +9160,6 @@
                 <w:szCs w:val="14"/>
               </w:rPr>
             </w:pPr>
-            <w:proofErr w:type="spellStart"/>
             <w:r>
               <w:rPr>
                 <w:sz w:val="14"/>
@@ -9449,7 +9167,6 @@
               </w:rPr>
               <w:t>isecretlylovesouthkorea</w:t>
             </w:r>
-            <w:proofErr w:type="spellEnd"/>
           </w:p>
         </w:tc>
         <w:tc>
@@ -9542,195 +9259,46 @@
       <w:pPr>
         <w:pStyle w:val="Taulukko"/>
       </w:pPr>
-      <w:bookmarkStart w:id="25" w:name="_Toc499914996"/>
+      <w:bookmarkStart w:id="24" w:name="_Toc499914996"/>
       <w:r>
         <w:t>Taulukko 2</w:t>
       </w:r>
       <w:r>
         <w:t>. Harjoitusympäristön virtuaalikoneet</w:t>
       </w:r>
-      <w:bookmarkEnd w:id="25"/>
-    </w:p>
-    <w:p>
-      <w:r>
-        <w:t xml:space="preserve">Harjoitusympäristössä simuloidaan internettiä suljetussa ympäristössä virtuaalikoneiden avulla käyttäen </w:t>
-      </w:r>
-      <w:proofErr w:type="spellStart"/>
-      <w:r>
-        <w:t>VirtualBox</w:t>
-      </w:r>
-      <w:proofErr w:type="spellEnd"/>
-      <w:r>
-        <w:t>-ohjelmaa hyväksi. Harjoitusympäristössä on verkkokaupan verkko (</w:t>
-      </w:r>
-      <w:proofErr w:type="spellStart"/>
-      <w:r>
-        <w:t>server</w:t>
-      </w:r>
-      <w:proofErr w:type="spellEnd"/>
-      <w:r>
-        <w:t xml:space="preserve"> ja ws1), hyökkääjä (</w:t>
-      </w:r>
-      <w:proofErr w:type="spellStart"/>
-      <w:r>
-        <w:t>attacker</w:t>
-      </w:r>
-      <w:proofErr w:type="spellEnd"/>
-      <w:r>
-        <w:t xml:space="preserve">) sekä ”yleiset”-palvelimet (server2). Kaikkia näitä yhdistää </w:t>
-      </w:r>
-      <w:proofErr w:type="spellStart"/>
-      <w:r>
-        <w:t>Vyos</w:t>
-      </w:r>
-      <w:proofErr w:type="spellEnd"/>
-      <w:r>
-        <w:t xml:space="preserve">, joka mahdollistaa koneiden juttelemisen keskenään. </w:t>
-      </w:r>
-      <w:proofErr w:type="spellStart"/>
-      <w:r>
-        <w:t>Vyos</w:t>
-      </w:r>
-      <w:proofErr w:type="spellEnd"/>
-      <w:r>
-        <w:t xml:space="preserve"> jakaa </w:t>
-      </w:r>
-      <w:proofErr w:type="spellStart"/>
-      <w:r>
-        <w:t>DHCP:llä</w:t>
-      </w:r>
-      <w:proofErr w:type="spellEnd"/>
-      <w:r>
-        <w:t xml:space="preserve"> </w:t>
-      </w:r>
-      <w:proofErr w:type="spellStart"/>
-      <w:r>
-        <w:t>attacker</w:t>
-      </w:r>
-      <w:proofErr w:type="spellEnd"/>
-      <w:r>
-        <w:t xml:space="preserve">- ja server2-verkkoon IP-osoitteet. Ympäristön kaikki palvelimet ovat </w:t>
-      </w:r>
-      <w:proofErr w:type="spellStart"/>
-      <w:r>
-        <w:t>Debian</w:t>
-      </w:r>
-      <w:proofErr w:type="spellEnd"/>
-      <w:r>
-        <w:t>-pohjaisia. (ks. Kuvio 2)</w:t>
-      </w:r>
-    </w:p>
-    <w:p>
-      <w:r>
-        <w:t xml:space="preserve">Verkkokaupan verkko on </w:t>
-      </w:r>
-      <w:proofErr w:type="spellStart"/>
-      <w:r>
-        <w:t>pfSense</w:t>
-      </w:r>
-      <w:proofErr w:type="spellEnd"/>
-      <w:r>
-        <w:t xml:space="preserve">-palomuurin takana. Palomuuri päästää DNS-kyselyt portista 53 lävitse sekä http-kyselyt portista 80 on sallittu. ICMP-kyselyt ovat myös </w:t>
+      <w:bookmarkEnd w:id="24"/>
+    </w:p>
+    <w:p>
+      <w:r>
+        <w:t xml:space="preserve">Harjoitusympäristössä simuloidaan internettiä suljetussa ympäristössä virtuaalikoneiden avulla käyttäen VirtualBox-ohjelmaa hyväksi. Harjoitusympäristössä on verkkokaupan verkko (server ja ws1), hyökkääjä (attacker) sekä ”yleiset”-palvelimet (server2). Kaikkia näitä yhdistää Vyos, joka mahdollistaa koneiden juttelemisen keskenään. Vyos jakaa DHCP:llä </w:t>
       </w:r>
       <w:r>
         <w:lastRenderedPageBreak/>
-        <w:t xml:space="preserve">sallittuja. Palomuuri jakaa </w:t>
-      </w:r>
-      <w:proofErr w:type="spellStart"/>
-      <w:r>
-        <w:t>DHCP:llä</w:t>
-      </w:r>
-      <w:proofErr w:type="spellEnd"/>
-      <w:r>
-        <w:t xml:space="preserve"> IP-osoitteet verkkokaupan koneille. </w:t>
-      </w:r>
-      <w:proofErr w:type="spellStart"/>
-      <w:r>
-        <w:t>Vyos:in</w:t>
-      </w:r>
-      <w:proofErr w:type="spellEnd"/>
-      <w:r>
-        <w:t xml:space="preserve"> ja palomuurin välissä linkkinä on 100.0.0.0/24 WAN. Verkkokaupan työasemat (ws1) ovat osoiteavaruudessa 46.228.143.0/24, joka oikeassa elämässä osoittaa Suomeen. Verkkokaupan web-palvelimen (</w:t>
-      </w:r>
-      <w:proofErr w:type="spellStart"/>
-      <w:r>
-        <w:t>server</w:t>
-      </w:r>
-      <w:proofErr w:type="spellEnd"/>
-      <w:r>
-        <w:t xml:space="preserve">) osoiteavaruus 91.134.0.0/24 osoittaa taas Ranskaan. Näillä osoiteavaruuksilla simuloidaan verkkokaupan servereiden ja työasemien oikeaa sijaintia. Webbikauppa-palvelimella on kiinteä IP-osoite. Verkkokaupan domain-nimi on webbikauppa.fi. Työasemina toimivat IT-osastolla </w:t>
-      </w:r>
-      <w:proofErr w:type="spellStart"/>
-      <w:r>
-        <w:t>Lubuntu</w:t>
-      </w:r>
-      <w:proofErr w:type="spellEnd"/>
-      <w:r>
-        <w:t xml:space="preserve"> ja asiakaspalvelu-osastolla </w:t>
-      </w:r>
-      <w:r>
-        <w:t xml:space="preserve">myös </w:t>
-      </w:r>
-      <w:proofErr w:type="spellStart"/>
-      <w:r>
-        <w:t>Lubuntu</w:t>
-      </w:r>
-      <w:proofErr w:type="spellEnd"/>
-      <w:r>
-        <w:t xml:space="preserve">. </w:t>
-      </w:r>
-      <w:proofErr w:type="spellStart"/>
-      <w:r>
-        <w:t>Lubuntu</w:t>
-      </w:r>
-      <w:proofErr w:type="spellEnd"/>
-      <w:r>
-        <w:t xml:space="preserve"> on vähän resurs</w:t>
-      </w:r>
-      <w:r>
-        <w:t xml:space="preserve">seja syövä käyttöjärjestelmä, jonka takia </w:t>
-      </w:r>
-      <w:proofErr w:type="spellStart"/>
-      <w:r>
-        <w:t>Lubuntu</w:t>
-      </w:r>
-      <w:proofErr w:type="spellEnd"/>
-      <w:r>
-        <w:t xml:space="preserve"> valikoitui ympäristöön.</w:t>
-      </w:r>
-    </w:p>
-    <w:p>
-      <w:r>
-        <w:t>Hyökkääjän (</w:t>
-      </w:r>
-      <w:proofErr w:type="spellStart"/>
-      <w:r>
-        <w:t>attacker</w:t>
-      </w:r>
-      <w:proofErr w:type="spellEnd"/>
-      <w:r>
-        <w:t xml:space="preserve">) osoiteavaruus 175.45.176.0/24 sijaitsee Pohjois-Koreassa, joka simuloi taustakertomuksen Pohjois-Korealaista hyökkääjää. Hyökkääjällä on käytössä käyttöjärjestelmänään Kali, koska se sisältää paljon erilaisia kyberhyökkäystyökaluja. </w:t>
-      </w:r>
-    </w:p>
-    <w:p>
-      <w:r>
-        <w:t xml:space="preserve">Yleiset palvelimet (server2) sijaitsevat osoiteavaruudessa 1.6.0.0/24, joka osoittaa Intiaan. Siellä sijaitsee DNS-palvelin, joka jakaa domain-nimet koko harjoitusympäristöön. Lisäksi server2:ssa on </w:t>
-      </w:r>
-      <w:proofErr w:type="spellStart"/>
-      <w:r>
-        <w:t>Cyberleaks</w:t>
-      </w:r>
-      <w:proofErr w:type="spellEnd"/>
-      <w:r>
-        <w:t xml:space="preserve">- ja </w:t>
-      </w:r>
-      <w:proofErr w:type="spellStart"/>
-      <w:r>
-        <w:t>Cybernews</w:t>
-      </w:r>
-      <w:proofErr w:type="spellEnd"/>
-      <w:r>
-        <w:t>-palvelimet, joilla on kiinteät IP-osoitteet. Näiden domain-nimet ovat cyberleaks.com ja cybernews.com. Alla DNS-asetukset (ks. Kuviot 3-6)</w:t>
+        <w:t>attacker- ja server2-verkkoon IP-osoitteet. Ympäristön kaikki palvelimet ovat Debian-pohjaisia. (ks. Kuvio 2)</w:t>
+      </w:r>
+    </w:p>
+    <w:p>
+      <w:r>
+        <w:t xml:space="preserve">Verkkokaupan verkko on pfSense-palomuurin takana. Palomuuri päästää DNS-kyselyt portista 53 lävitse sekä http-kyselyt portista 80 on sallittu. ICMP-kyselyt ovat myös sallittuja. Palomuuri jakaa DHCP:llä IP-osoitteet verkkokaupan koneille. Vyos:in ja palomuurin välissä linkkinä on 100.0.0.0/24 WAN. Verkkokaupan työasemat (ws1) ovat osoiteavaruudessa 46.228.143.0/24, joka oikeassa elämässä osoittaa Suomeen. Verkkokaupan web-palvelimen (server) osoiteavaruus 91.134.0.0/24 osoittaa taas Ranskaan. Näillä osoiteavaruuksilla simuloidaan verkkokaupan servereiden ja työasemien oikeaa sijaintia. Webbikauppa-palvelimella on kiinteä IP-osoite. Verkkokaupan domain-nimi on webbikauppa.fi. Työasemina toimivat IT-osastolla Lubuntu ja asiakaspalvelu-osastolla </w:t>
+      </w:r>
+      <w:r>
+        <w:t>myös Lubuntu</w:t>
+      </w:r>
+      <w:r>
+        <w:t>. Lubuntu on vähän resurs</w:t>
+      </w:r>
+      <w:r>
+        <w:t>seja syövä käyttöjärjestelmä, jonka takia Lubuntu valikoitui ympäristöön.</w:t>
+      </w:r>
+    </w:p>
+    <w:p>
+      <w:r>
+        <w:t xml:space="preserve">Hyökkääjän (attacker) osoiteavaruus 175.45.176.0/24 sijaitsee Pohjois-Koreassa, joka simuloi taustakertomuksen Pohjois-Korealaista hyökkääjää. Hyökkääjällä on käytössä käyttöjärjestelmänään Kali, koska se sisältää paljon erilaisia kyberhyökkäystyökaluja. </w:t>
+      </w:r>
+    </w:p>
+    <w:p>
+      <w:r>
+        <w:t>Yleiset palvelimet (server2) sijaitsevat osoiteavaruudessa 1.6.0.0/24, joka osoittaa Intiaan. Siellä sijaitsee DNS-palvelin, joka jakaa domain-nimet koko harjoitusympäristöön. Lisäksi server2:ssa on Cyberleaks- ja Cybernews-palvelimet, joilla on kiinteät IP-osoitteet. Näiden domain-nimet ovat cyberleaks.com ja cybernews.com. Alla DNS-asetukset (ks. Kuviot 3-6)</w:t>
       </w:r>
     </w:p>
     <w:p>
@@ -9738,6 +9306,7 @@
         <w:rPr>
           <w:noProof/>
         </w:rPr>
+        <w:lastRenderedPageBreak/>
         <w:drawing>
           <wp:inline distT="0" distB="0" distL="0" distR="0" wp14:anchorId="374D6E90" wp14:editId="309755C4">
             <wp:extent cx="5197900" cy="2238375"/>
@@ -9792,12 +9361,11 @@
       <w:pPr>
         <w:pStyle w:val="Kuva"/>
       </w:pPr>
-      <w:bookmarkStart w:id="26" w:name="_Toc499892144"/>
-      <w:r>
-        <w:lastRenderedPageBreak/>
+      <w:bookmarkStart w:id="25" w:name="_Toc499892144"/>
+      <w:r>
         <w:t>Kuvio 3. Cyberleaks.com DNS-asetukset</w:t>
       </w:r>
-      <w:bookmarkEnd w:id="26"/>
+      <w:bookmarkEnd w:id="25"/>
     </w:p>
     <w:p>
       <w:r>
@@ -9858,11 +9426,11 @@
       <w:pPr>
         <w:pStyle w:val="Kuva"/>
       </w:pPr>
-      <w:bookmarkStart w:id="27" w:name="_Toc499892145"/>
+      <w:bookmarkStart w:id="26" w:name="_Toc499892145"/>
       <w:r>
         <w:t>Kuvio 4. Webbikauppa.fi DNS-asetukset</w:t>
       </w:r>
-      <w:bookmarkEnd w:id="27"/>
+      <w:bookmarkEnd w:id="26"/>
     </w:p>
     <w:p>
       <w:r>
@@ -9923,11 +9491,12 @@
       <w:pPr>
         <w:pStyle w:val="Kuva"/>
       </w:pPr>
-      <w:bookmarkStart w:id="28" w:name="_Toc499892146"/>
-      <w:r>
+      <w:bookmarkStart w:id="27" w:name="_Toc499892146"/>
+      <w:r>
+        <w:lastRenderedPageBreak/>
         <w:t>Kuvio 5. Cybernews.com DNS-asetukset</w:t>
       </w:r>
-      <w:bookmarkEnd w:id="28"/>
+      <w:bookmarkEnd w:id="27"/>
     </w:p>
     <w:p>
       <w:r>
@@ -9988,27 +9557,21 @@
       <w:pPr>
         <w:pStyle w:val="Kuva"/>
       </w:pPr>
-      <w:bookmarkStart w:id="29" w:name="_Toc499892147"/>
-      <w:r>
-        <w:lastRenderedPageBreak/>
+      <w:bookmarkStart w:id="28" w:name="_Toc499892147"/>
+      <w:r>
         <w:t>Kuvio 6. DNS luotetut alueet</w:t>
       </w:r>
+      <w:bookmarkEnd w:id="28"/>
+    </w:p>
+    <w:p>
+      <w:pPr>
+        <w:pStyle w:val="Heading2"/>
+      </w:pPr>
+      <w:bookmarkStart w:id="29" w:name="_Toc499915150"/>
+      <w:r>
+        <w:t>Cyberleaks-palvelin</w:t>
+      </w:r>
       <w:bookmarkEnd w:id="29"/>
-    </w:p>
-    <w:p>
-      <w:pPr>
-        <w:pStyle w:val="Heading2"/>
-      </w:pPr>
-      <w:bookmarkStart w:id="30" w:name="_Toc499915150"/>
-      <w:proofErr w:type="spellStart"/>
-      <w:r>
-        <w:t>Cyberleaks</w:t>
-      </w:r>
-      <w:proofErr w:type="spellEnd"/>
-      <w:r>
-        <w:t>-palvelin</w:t>
-      </w:r>
-      <w:bookmarkEnd w:id="30"/>
     </w:p>
     <w:p>
       <w:r>
@@ -10069,26 +9632,22 @@
       <w:pPr>
         <w:pStyle w:val="Kuva"/>
       </w:pPr>
-      <w:bookmarkStart w:id="31" w:name="_Toc499892148"/>
-      <w:r>
+      <w:bookmarkStart w:id="30" w:name="_Toc499892148"/>
+      <w:r>
+        <w:lastRenderedPageBreak/>
         <w:t>Kuvio 7. Cyberleaks.com etusivu</w:t>
       </w:r>
+      <w:bookmarkEnd w:id="30"/>
+    </w:p>
+    <w:p>
+      <w:pPr>
+        <w:pStyle w:val="Heading2"/>
+      </w:pPr>
+      <w:bookmarkStart w:id="31" w:name="_Toc499915151"/>
+      <w:r>
+        <w:t>Cybernews-palvelin</w:t>
+      </w:r>
       <w:bookmarkEnd w:id="31"/>
-    </w:p>
-    <w:p>
-      <w:pPr>
-        <w:pStyle w:val="Heading2"/>
-      </w:pPr>
-      <w:bookmarkStart w:id="32" w:name="_Toc499915151"/>
-      <w:proofErr w:type="spellStart"/>
-      <w:r>
-        <w:t>Cybernews</w:t>
-      </w:r>
-      <w:proofErr w:type="spellEnd"/>
-      <w:r>
-        <w:t>-palvelin</w:t>
-      </w:r>
-      <w:bookmarkEnd w:id="32"/>
     </w:p>
     <w:p>
       <w:r>
@@ -10149,53 +9708,25 @@
       <w:pPr>
         <w:pStyle w:val="Kuva"/>
       </w:pPr>
-      <w:bookmarkStart w:id="33" w:name="_Toc499892149"/>
+      <w:bookmarkStart w:id="32" w:name="_Toc499892149"/>
       <w:r>
         <w:t>Kuvio 8. Cybernews.com etusivu</w:t>
       </w:r>
+      <w:bookmarkEnd w:id="32"/>
+    </w:p>
+    <w:p>
+      <w:pPr>
+        <w:pStyle w:val="Heading2"/>
+      </w:pPr>
+      <w:bookmarkStart w:id="33" w:name="_Toc499915152"/>
+      <w:r>
+        <w:t>Webbikauppa-palvelin</w:t>
+      </w:r>
       <w:bookmarkEnd w:id="33"/>
     </w:p>
     <w:p>
-      <w:pPr>
-        <w:pStyle w:val="Heading2"/>
-      </w:pPr>
-      <w:bookmarkStart w:id="34" w:name="_Toc499915152"/>
-      <w:r>
-        <w:t>Webbikauppa-palvelin</w:t>
-      </w:r>
-      <w:bookmarkEnd w:id="34"/>
-    </w:p>
-    <w:p>
-      <w:r>
-        <w:t xml:space="preserve">Webbikauppa-palvelin tehtiin </w:t>
-      </w:r>
-      <w:proofErr w:type="spellStart"/>
-      <w:r>
-        <w:t>Debian</w:t>
-      </w:r>
-      <w:proofErr w:type="spellEnd"/>
-      <w:r>
-        <w:t xml:space="preserve">-käyttöjärjestelmälle. Sivuston luonnissa käytettiin </w:t>
-      </w:r>
-      <w:proofErr w:type="spellStart"/>
-      <w:r>
-        <w:t>Wordpressiä</w:t>
-      </w:r>
-      <w:proofErr w:type="spellEnd"/>
-      <w:r>
-        <w:t xml:space="preserve">. Sen domain-osoite on webbikauppa.fi. Sivustolla on </w:t>
-      </w:r>
-      <w:r>
-        <w:lastRenderedPageBreak/>
-        <w:t xml:space="preserve">myynnissä muutama esine verkkokaupan toiminnan mallintamista varten (mm. tietokone, näyttö). </w:t>
-      </w:r>
-      <w:proofErr w:type="spellStart"/>
-      <w:r>
-        <w:t>Wordpressiin</w:t>
-      </w:r>
-      <w:proofErr w:type="spellEnd"/>
-      <w:r>
-        <w:t xml:space="preserve"> lisättiin ostoskori- ja käyttäjätunnus-lisäosat, jotta sinne voi tehdä käyttäjätunnuksia ja lisätä tuotteita ostoskoriin niiden ostamista varten. Myös eräänlainen palomuuri-lisäosa asennettiin, jolla saadaan paranneltua sivuston tietoturvaa.</w:t>
+      <w:r>
+        <w:t>Webbikauppa-palvelin tehtiin Debian-käyttöjärjestelmälle. Sivuston luonnissa käytettiin Wordpressiä. Sen domain-osoite on webbikauppa.fi. Sivustolla on myynnissä muutama esine verkkokaupan toiminnan mallintamista varten (mm. tietokone, näyttö). Wordpressiin lisättiin ostoskori- ja käyttäjätunnus-lisäosat, jotta sinne voi tehdä käyttäjätunnuksia ja lisätä tuotteita ostoskoriin niiden ostamista varten. Myös eräänlainen palomuuri-lisäosa asennettiin, jolla saadaan paranneltua sivuston tietoturvaa.</w:t>
       </w:r>
     </w:p>
     <w:p>
@@ -10203,6 +9734,7 @@
         <w:rPr>
           <w:noProof/>
         </w:rPr>
+        <w:lastRenderedPageBreak/>
         <w:drawing>
           <wp:inline distT="0" distB="0" distL="0" distR="0" wp14:anchorId="6B177BC9" wp14:editId="6706B48E">
             <wp:extent cx="5292090" cy="2588936"/>
@@ -10257,56 +9789,318 @@
       <w:pPr>
         <w:pStyle w:val="Kuva"/>
       </w:pPr>
-      <w:bookmarkStart w:id="35" w:name="_Toc499892150"/>
+      <w:bookmarkStart w:id="34" w:name="_Toc499892150"/>
       <w:r>
         <w:t>Kuvio 9. Webbikauppa.fi etusivu</w:t>
       </w:r>
+      <w:bookmarkEnd w:id="34"/>
+    </w:p>
+    <w:p>
+      <w:pPr>
+        <w:pStyle w:val="Heading2"/>
+      </w:pPr>
+      <w:bookmarkStart w:id="35" w:name="_Toc499915153"/>
+      <w:r>
+        <w:t>Ympäristön scriptit</w:t>
+      </w:r>
       <w:bookmarkEnd w:id="35"/>
     </w:p>
     <w:p>
       <w:pPr>
+        <w:pStyle w:val="Heading3"/>
+      </w:pPr>
+      <w:r>
+        <w:t>Customer Service</w:t>
+      </w:r>
+    </w:p>
+    <w:p>
+      <w:hyperlink r:id="rId19" w:history="1">
+        <w:r>
+          <w:rPr>
+            <w:rStyle w:val="Hyperlink"/>
+          </w:rPr>
+          <w:t>https://github.com/LuckyHacker/cyber-security-training/tree/master/BlueTeam/CustomerService</w:t>
+        </w:r>
+      </w:hyperlink>
+    </w:p>
+    <w:p>
+      <w:pPr>
+        <w:pStyle w:val="ListParagraph"/>
+        <w:numPr>
+          <w:ilvl w:val="0"/>
+          <w:numId w:val="10"/>
+        </w:numPr>
+      </w:pPr>
+      <w:r>
+        <w:t>orderservice.py</w:t>
+      </w:r>
+    </w:p>
+    <w:p>
+      <w:pPr>
+        <w:pStyle w:val="ListParagraph"/>
+        <w:numPr>
+          <w:ilvl w:val="1"/>
+          <w:numId w:val="10"/>
+        </w:numPr>
+      </w:pPr>
+      <w:r>
+        <w:t>Ottaa vastaan tilauksia verkkokauppa palvelimelta</w:t>
+      </w:r>
+      <w:r>
+        <w:t>.</w:t>
+      </w:r>
+    </w:p>
+    <w:p>
+      <w:pPr>
+        <w:pStyle w:val="ListParagraph"/>
+        <w:numPr>
+          <w:ilvl w:val="0"/>
+          <w:numId w:val="10"/>
+        </w:numPr>
+      </w:pPr>
+      <w:r>
+        <w:t>monitor_orders.sh</w:t>
+      </w:r>
+    </w:p>
+    <w:p>
+      <w:pPr>
+        <w:pStyle w:val="ListParagraph"/>
+        <w:numPr>
+          <w:ilvl w:val="1"/>
+          <w:numId w:val="10"/>
+        </w:numPr>
+      </w:pPr>
+      <w:r>
+        <w:t>Tilauslokitiedoston tarkastelija</w:t>
+      </w:r>
+      <w:r>
+        <w:t>. Tämän avulla asiakaspalvelija pystyy seuraamaan tilauksia reaaliajassa.</w:t>
+      </w:r>
+    </w:p>
+    <w:p>
+      <w:pPr>
+        <w:pStyle w:val="Heading3"/>
+      </w:pPr>
+      <w:r>
+        <w:t>Webbikauppa-palvelin</w:t>
+      </w:r>
+    </w:p>
+    <w:p>
+      <w:hyperlink r:id="rId20" w:history="1">
+        <w:r>
+          <w:rPr>
+            <w:rStyle w:val="Hyperlink"/>
+          </w:rPr>
+          <w:t>https://github.com/LuckyHacker/cyber-security-training/tree/master/BlueTeam/WebStore</w:t>
+        </w:r>
+      </w:hyperlink>
+    </w:p>
+    <w:p>
+      <w:pPr>
+        <w:pStyle w:val="ListParagraph"/>
+        <w:numPr>
+          <w:ilvl w:val="0"/>
+          <w:numId w:val="11"/>
+        </w:numPr>
+      </w:pPr>
+      <w:r>
+        <w:lastRenderedPageBreak/>
+        <w:t>ordersend.py</w:t>
+      </w:r>
+    </w:p>
+    <w:p>
+      <w:pPr>
+        <w:pStyle w:val="ListParagraph"/>
+        <w:numPr>
+          <w:ilvl w:val="1"/>
+          <w:numId w:val="11"/>
+        </w:numPr>
+      </w:pPr>
+      <w:r>
+        <w:t xml:space="preserve">Lähettää </w:t>
+      </w:r>
+      <w:r>
+        <w:t>satunnaisen</w:t>
+      </w:r>
+      <w:r>
+        <w:t xml:space="preserve"> tilauksen aina kun joku käy verkkokaupan ostoskorissa</w:t>
+      </w:r>
+      <w:r>
+        <w:t>.</w:t>
+      </w:r>
+      <w:bookmarkStart w:id="36" w:name="_GoBack"/>
+      <w:bookmarkEnd w:id="36"/>
+    </w:p>
+    <w:p>
+      <w:pPr>
+        <w:pStyle w:val="Heading3"/>
+      </w:pPr>
+      <w:r>
+        <w:t>Cyber</w:t>
+      </w:r>
+      <w:r>
+        <w:t>leaks-palvelin</w:t>
+      </w:r>
+    </w:p>
+    <w:p>
+      <w:hyperlink r:id="rId21" w:history="1">
+        <w:r>
+          <w:rPr>
+            <w:rStyle w:val="Hyperlink"/>
+          </w:rPr>
+          <w:t>https://github.com/LuckyHacker/cyber-security-training/tree/master/cyberleaks</w:t>
+        </w:r>
+      </w:hyperlink>
+    </w:p>
+    <w:p>
+      <w:pPr>
+        <w:pStyle w:val="ListParagraph"/>
+        <w:numPr>
+          <w:ilvl w:val="0"/>
+          <w:numId w:val="11"/>
+        </w:numPr>
+      </w:pPr>
+      <w:r>
+        <w:t>client.py</w:t>
+      </w:r>
+    </w:p>
+    <w:p>
+      <w:pPr>
+        <w:pStyle w:val="ListParagraph"/>
+        <w:numPr>
+          <w:ilvl w:val="1"/>
+          <w:numId w:val="11"/>
+        </w:numPr>
+      </w:pPr>
+      <w:r>
+        <w:t>Jotta kaikki tietojen vuotajat voivat lähettää tiedostot serverille (tälle ei enään käyttöä)</w:t>
+      </w:r>
+      <w:r>
+        <w:t>.</w:t>
+      </w:r>
+    </w:p>
+    <w:p>
+      <w:pPr>
+        <w:pStyle w:val="ListParagraph"/>
+        <w:numPr>
+          <w:ilvl w:val="0"/>
+          <w:numId w:val="11"/>
+        </w:numPr>
+      </w:pPr>
+      <w:r>
+        <w:t>server.py</w:t>
+      </w:r>
+    </w:p>
+    <w:p>
+      <w:pPr>
+        <w:pStyle w:val="ListParagraph"/>
+        <w:numPr>
+          <w:ilvl w:val="1"/>
+          <w:numId w:val="11"/>
+        </w:numPr>
+      </w:pPr>
+      <w:r>
+        <w:t>Tietovuotojen vastaanottava</w:t>
+      </w:r>
+      <w:r>
+        <w:t xml:space="preserve"> </w:t>
+      </w:r>
+      <w:r>
+        <w:t>scripti (tälle ei enään käyttöä)</w:t>
+      </w:r>
+      <w:r>
+        <w:t>.</w:t>
+      </w:r>
+    </w:p>
+    <w:p>
+      <w:pPr>
+        <w:pStyle w:val="ListParagraph"/>
+        <w:numPr>
+          <w:ilvl w:val="0"/>
+          <w:numId w:val="11"/>
+        </w:numPr>
+      </w:pPr>
+      <w:r>
+        <w:t>order-script.py</w:t>
+      </w:r>
+    </w:p>
+    <w:p>
+      <w:pPr>
+        <w:pStyle w:val="ListParagraph"/>
+        <w:numPr>
+          <w:ilvl w:val="1"/>
+          <w:numId w:val="11"/>
+        </w:numPr>
+      </w:pPr>
+      <w:r>
+        <w:t xml:space="preserve">Tekee ”tilauksia” osoitteessa </w:t>
+      </w:r>
+      <w:hyperlink r:id="rId22" w:history="1">
+        <w:r>
+          <w:rPr>
+            <w:rStyle w:val="Hyperlink"/>
+          </w:rPr>
+          <w:t>www.webbikauppa.fi</w:t>
+        </w:r>
+      </w:hyperlink>
+      <w:r>
+        <w:t>.</w:t>
+      </w:r>
+    </w:p>
+    <w:p>
+      <w:pPr>
+        <w:pStyle w:val="ListParagraph"/>
+        <w:numPr>
+          <w:ilvl w:val="0"/>
+          <w:numId w:val="11"/>
+        </w:numPr>
+      </w:pPr>
+      <w:r>
+        <w:t>cyberleaks-eraser.py</w:t>
+      </w:r>
+    </w:p>
+    <w:p>
+      <w:pPr>
+        <w:pStyle w:val="ListParagraph"/>
+        <w:numPr>
+          <w:ilvl w:val="1"/>
+          <w:numId w:val="11"/>
+        </w:numPr>
+      </w:pPr>
+      <w:r>
+        <w:t>Hakkerin salainen backdoor cyberleaks palvelimella, jolla voi helposti poistaa kaikki vuodot tietokannasta.</w:t>
+      </w:r>
+    </w:p>
+    <w:p>
+      <w:pPr>
+        <w:pStyle w:val="Heading1"/>
+      </w:pPr>
+      <w:bookmarkStart w:id="37" w:name="_Toc499915154"/>
+      <w:r>
+        <w:lastRenderedPageBreak/>
+        <w:t>PEREHDYTYSSUUNNITELMA</w:t>
+      </w:r>
+      <w:bookmarkEnd w:id="37"/>
+    </w:p>
+    <w:p>
+      <w:pPr>
         <w:pStyle w:val="Heading2"/>
       </w:pPr>
-      <w:bookmarkStart w:id="36" w:name="_Toc499915153"/>
-      <w:r>
-        <w:t xml:space="preserve">Ympäristön </w:t>
-      </w:r>
-      <w:proofErr w:type="spellStart"/>
-      <w:r>
-        <w:t>scriptit</w:t>
-      </w:r>
-      <w:bookmarkEnd w:id="36"/>
-      <w:proofErr w:type="spellEnd"/>
-    </w:p>
-    <w:p>
-      <w:pPr>
-        <w:pStyle w:val="Heading1"/>
-      </w:pPr>
-      <w:bookmarkStart w:id="37" w:name="_Toc499915154"/>
-      <w:r>
-        <w:t>PEREHDYTYSSUUNNITELMA</w:t>
-      </w:r>
-      <w:bookmarkEnd w:id="37"/>
+      <w:bookmarkStart w:id="38" w:name="_Toc499915155"/>
+      <w:r>
+        <w:t>Johdanto / yleisjärjestelyt</w:t>
+      </w:r>
+      <w:bookmarkEnd w:id="38"/>
+    </w:p>
+    <w:p>
+      <w:r>
+        <w:t>Verkkokauppana toimiva yritys: webbikauppa.fi. Harjoitukseen osallistujat ottavat etäyhteyden harjoitusympäristössä oleville työasemille.</w:t>
+      </w:r>
     </w:p>
     <w:p>
       <w:pPr>
         <w:pStyle w:val="Heading2"/>
       </w:pPr>
-      <w:bookmarkStart w:id="38" w:name="_Toc499915155"/>
-      <w:r>
-        <w:t>Johdanto / yleisjärjestelyt</w:t>
-      </w:r>
-      <w:bookmarkEnd w:id="38"/>
-    </w:p>
-    <w:p>
-      <w:r>
-        <w:t>Verkkokauppana toimiva yritys: webbikauppa.fi. Harjoitukseen osallistujat ottavat etäyhteyden harjoitusympäristössä oleville työasemille.</w:t>
-      </w:r>
-    </w:p>
-    <w:p>
-      <w:pPr>
-        <w:pStyle w:val="Heading2"/>
-      </w:pPr>
       <w:bookmarkStart w:id="39" w:name="_Toc499915156"/>
       <w:r>
         <w:t>Harjoitettavat organisaation osat / -roolit</w:t>
@@ -10315,61 +10109,61 @@
     </w:p>
     <w:p>
       <w:r>
-        <w:t xml:space="preserve">Organisaatiosta harjoitukseen osallistuu toimitusjohtaja, varatoimitusjohtaja, koko IT-osasto: IT-osaston vastuuhenkilö ja työntekijät, sekä ja asiakaspalvelija-osasto: asiakaspalveluosaston vastuuhenkilö ja työntekijät. IT-osaston tehtävä on myös hallinnoida webbikauppa.fi palvelinta, joka sijaitsee julkisessa pilvessä. Koko </w:t>
+        <w:t>Organisaatiosta harjoitukseen osallistuu toimitusjohtaja, varatoimitusjohtaja, koko IT-osasto: IT-osaston vastuuhenkilö ja työntekijät, sekä ja asiakaspalvelija-osasto: asiakaspalveluosaston vastuuhenkilö ja työntekijät. IT-osaston tehtävä on myös hallinnoida webbikauppa.fi palvelinta, joka sijaitsee julkisessa pilvessä. Koko organisaatio</w:t>
+      </w:r>
+      <w:r>
+        <w:t xml:space="preserve"> jaetaan kahteen</w:t>
+      </w:r>
+      <w:r>
+        <w:t xml:space="preserve"> siniseen tiimiin.</w:t>
+      </w:r>
+      <w:r>
+        <w:t xml:space="preserve"> Sininen tiimi 1 koostuu asiakaspalvelija-</w:t>
+      </w:r>
+      <w:r>
+        <w:t>osastosta</w:t>
+      </w:r>
+      <w:r>
+        <w:t xml:space="preserve"> ja Sin</w:t>
+      </w:r>
+      <w:r>
+        <w:t>inen tiimi 2 koostuu IT-osastosta</w:t>
+      </w:r>
+      <w:r>
+        <w:t>.</w:t>
+      </w:r>
+      <w:r>
+        <w:t xml:space="preserve"> </w:t>
+      </w:r>
+      <w:r>
+        <w:t>Toimitusjohtaja ja varatoimitusjohtaja kuuluvat kumpaankin siniseen tiimiin.</w:t>
+      </w:r>
+      <w:r>
+        <w:t xml:space="preserve"> </w:t>
+      </w:r>
+      <w:r>
+        <w:t>Punaiseen tiimiin kuuluvat harjoituksen järjestäjistä: Ahola Aleksi, Hakkari Onni, Luukkanen Eetu ja Puumalainen Pasi. Valkoisen tiimin ainut jäsen on harjoituksen järjestäjistä Tikkanen Teemu.</w:t>
+      </w:r>
+    </w:p>
+    <w:p>
+      <w:r>
+        <w:t xml:space="preserve">Harjoituksessa käytetään organisaatiokaavion mukaista mallia. Tarkoittaen sitä, että </w:t>
+      </w:r>
+      <w:r>
+        <w:t>sinisten</w:t>
+      </w:r>
+      <w:r>
+        <w:t xml:space="preserve"> tiimi</w:t>
+      </w:r>
+      <w:r>
+        <w:t>e</w:t>
+      </w:r>
+      <w:r>
+        <w:t xml:space="preserve">n jäsenten tulee toimia normaalisti organisaation sisällä: pelitapahtumista ilmoitetaan aina ylemmällä esimiehelle, mikäli tapahtuma on ilmoitusluontoinen ja/tai vaatii esimiehen lupaa toimia. Lähtökohtaisesti toimitusjohtaja ja varatoimitusjohtaja ovat ainoat, jotka </w:t>
       </w:r>
       <w:r>
         <w:lastRenderedPageBreak/>
-        <w:t>organisaatio</w:t>
-      </w:r>
-      <w:r>
-        <w:t xml:space="preserve"> jaetaan kahteen</w:t>
-      </w:r>
-      <w:r>
-        <w:t xml:space="preserve"> siniseen tiimiin.</w:t>
-      </w:r>
-      <w:r>
-        <w:t xml:space="preserve"> Sininen tiimi 1 koostuu asiakaspalvelija-</w:t>
-      </w:r>
-      <w:r>
-        <w:t>osastosta</w:t>
-      </w:r>
-      <w:r>
-        <w:t xml:space="preserve"> ja Sin</w:t>
-      </w:r>
-      <w:r>
-        <w:t>inen tiimi 2 koostuu IT-osastosta</w:t>
-      </w:r>
-      <w:r>
-        <w:t>.</w:t>
-      </w:r>
-      <w:r>
-        <w:t xml:space="preserve"> </w:t>
-      </w:r>
-      <w:r>
-        <w:t>Toimitusjohtaja ja varatoimitusjohtaja kuuluvat kumpaankin siniseen tiimiin.</w:t>
-      </w:r>
-      <w:r>
-        <w:t xml:space="preserve"> </w:t>
-      </w:r>
-      <w:r>
-        <w:t>Punaiseen tiimiin kuuluvat harjoituksen järjestäjistä: Ahola Aleksi, Hakkari Onni, Luukkanen Eetu ja Puumalainen Pasi. Valkoisen tiimin ainut jäsen on harjoituksen järjestäjistä Tikkanen Teemu.</w:t>
-      </w:r>
-    </w:p>
-    <w:p>
-      <w:r>
-        <w:t xml:space="preserve">Harjoituksessa käytetään organisaatiokaavion mukaista mallia. Tarkoittaen sitä, että </w:t>
-      </w:r>
-      <w:r>
-        <w:t>sinisten</w:t>
-      </w:r>
-      <w:r>
-        <w:t xml:space="preserve"> tiimi</w:t>
-      </w:r>
-      <w:r>
-        <w:t>e</w:t>
-      </w:r>
-      <w:r>
-        <w:t>n jäsenten tulee toimia normaalisti organisaation sisällä: pelitapahtumista ilmoitetaan aina ylemmällä esimiehelle, mikäli tapahtuma on ilmoitusluontoinen ja/tai vaatii esimiehen lupaa toimia. Lähtökohtaisesti toimitusjohtaja ja varatoimitusjohtaja ovat ainoat, jotka kommunikoivat järjestäjien kanssa, mikäli harjoituksen aikana ilmenee kysyttävää. Tällöin otetaan yhteys valkoiseen tiimiin.</w:t>
+        <w:t>kommunikoivat järjestäjien kanssa, mikäli harjoituksen aikana ilmenee kysyttävää. Tällöin otetaan yhteys valkoiseen tiimiin.</w:t>
       </w:r>
     </w:p>
     <w:p>
@@ -10454,7 +10248,7 @@
                     </pic:cNvPicPr>
                   </pic:nvPicPr>
                   <pic:blipFill>
-                    <a:blip r:embed="rId19">
+                    <a:blip r:embed="rId23">
                       <a:extLst>
                         <a:ext uri="{28A0092B-C50C-407E-A947-70E740481C1C}">
                           <a14:useLocalDpi xmlns:a14="http://schemas.microsoft.com/office/drawing/2010/main" val="0"/>
@@ -10512,6 +10306,7 @@
       </w:pPr>
       <w:bookmarkStart w:id="45" w:name="_Toc499915160"/>
       <w:r>
+        <w:lastRenderedPageBreak/>
         <w:t>Harjoituksen toimintaperiaatteet ja säännöt</w:t>
       </w:r>
       <w:bookmarkEnd w:id="45"/>
@@ -10530,75 +10325,72 @@
         <w:t xml:space="preserve">Punaista tiimiä edustavat harjoituksen järjestäjät. </w:t>
       </w:r>
       <w:r>
-        <w:t xml:space="preserve">Harjoituksessa pysytään Suomen lainsäädännön puitteissa. Tulipalon sattuessa seurataan hätäuloskäyntikylttejä ulos rakennuksesta. Kokoontumispaikka </w:t>
-      </w:r>
+        <w:t xml:space="preserve">Harjoituksessa pysytään Suomen lainsäädännön puitteissa. Tulipalon sattuessa seurataan hätäuloskäyntikylttejä ulos rakennuksesta. Kokoontumispaikka löytyy Schaumanin patsaan luota. </w:t>
+      </w:r>
+      <w:r>
+        <w:t>Jos et tiedä mitä olet tekemässä, älä tee vaan kysy vastuuhenkilöiltä.</w:t>
+      </w:r>
+      <w:r>
+        <w:t xml:space="preserve"> Palomuurista ei saa estää koko osoiteavaruutta.</w:t>
+      </w:r>
+    </w:p>
+    <w:p>
+      <w:pPr>
+        <w:pStyle w:val="Heading2"/>
+      </w:pPr>
+      <w:bookmarkStart w:id="46" w:name="_Toc499915161"/>
+      <w:r>
+        <w:t>Harjoituspäivän aikataulu</w:t>
+      </w:r>
+      <w:bookmarkEnd w:id="46"/>
+    </w:p>
+    <w:p>
+      <w:r>
+        <w:t>- 8.00 Harjoituksen valmistelu</w:t>
+      </w:r>
+    </w:p>
+    <w:p>
+      <w:r>
+        <w:t>- 8.30 Harjoitus alkaa</w:t>
+      </w:r>
+    </w:p>
+    <w:p>
+      <w:r>
+        <w:t>- 9.15 Tauko alkaa</w:t>
+      </w:r>
+    </w:p>
+    <w:p>
+      <w:r>
+        <w:t>- 9.30 Harjoitus jatkuu</w:t>
+      </w:r>
+    </w:p>
+    <w:p>
+      <w:r>
+        <w:t>- 11.00 Harjoitus päättyy, purku ja palaute</w:t>
+      </w:r>
+    </w:p>
+    <w:p>
+      <w:pPr>
+        <w:pStyle w:val="Heading2"/>
+      </w:pPr>
+      <w:bookmarkStart w:id="47" w:name="_Toc499915162"/>
+      <w:r>
+        <w:t>Turvallisuus</w:t>
+      </w:r>
+      <w:bookmarkEnd w:id="47"/>
+    </w:p>
+    <w:p>
+      <w:r>
+        <w:t>Suljettu harjoitusympäristö.</w:t>
+      </w:r>
+    </w:p>
+    <w:p>
+      <w:pPr>
+        <w:pStyle w:val="Heading2"/>
+      </w:pPr>
+      <w:bookmarkStart w:id="48" w:name="_Toc499915163"/>
       <w:r>
         <w:lastRenderedPageBreak/>
-        <w:t xml:space="preserve">löytyy Schaumanin patsaan luota. </w:t>
-      </w:r>
-      <w:r>
-        <w:t>Jos et tiedä mitä olet tekemässä, älä tee vaan kysy vastuuhenkilöiltä.</w:t>
-      </w:r>
-      <w:r>
-        <w:t xml:space="preserve"> Palomuurista ei saa estää koko osoiteavaruutta.</w:t>
-      </w:r>
-    </w:p>
-    <w:p>
-      <w:pPr>
-        <w:pStyle w:val="Heading2"/>
-      </w:pPr>
-      <w:bookmarkStart w:id="46" w:name="_Toc499915161"/>
-      <w:r>
-        <w:t>Harjoituspäivän aikataulu</w:t>
-      </w:r>
-      <w:bookmarkEnd w:id="46"/>
-    </w:p>
-    <w:p>
-      <w:r>
-        <w:t>- 8.00 Harjoituksen valmistelu</w:t>
-      </w:r>
-    </w:p>
-    <w:p>
-      <w:r>
-        <w:t>- 8.30 Harjoitus alkaa</w:t>
-      </w:r>
-    </w:p>
-    <w:p>
-      <w:r>
-        <w:t>- 9.15 Tauko alkaa</w:t>
-      </w:r>
-    </w:p>
-    <w:p>
-      <w:r>
-        <w:t>- 9.30 Harjoitus jatkuu</w:t>
-      </w:r>
-    </w:p>
-    <w:p>
-      <w:r>
-        <w:t>- 11.00 Harjoitus päättyy, purku ja palaute</w:t>
-      </w:r>
-    </w:p>
-    <w:p>
-      <w:pPr>
-        <w:pStyle w:val="Heading2"/>
-      </w:pPr>
-      <w:bookmarkStart w:id="47" w:name="_Toc499915162"/>
-      <w:r>
-        <w:t>Turvallisuus</w:t>
-      </w:r>
-      <w:bookmarkEnd w:id="47"/>
-    </w:p>
-    <w:p>
-      <w:r>
-        <w:t>Suljettu harjoitusympäristö.</w:t>
-      </w:r>
-    </w:p>
-    <w:p>
-      <w:pPr>
-        <w:pStyle w:val="Heading2"/>
-      </w:pPr>
-      <w:bookmarkStart w:id="48" w:name="_Toc499915163"/>
-      <w:r>
         <w:t>Ryhmän sisäiset tehtäväroolit</w:t>
       </w:r>
       <w:bookmarkEnd w:id="48"/>
@@ -10707,8 +10499,8 @@
       </w:pPr>
     </w:p>
     <w:sectPr>
-      <w:headerReference w:type="default" r:id="rId20"/>
-      <w:footerReference w:type="default" r:id="rId21"/>
+      <w:headerReference w:type="default" r:id="rId24"/>
+      <w:footerReference w:type="default" r:id="rId25"/>
       <w:pgSz w:w="11906" w:h="16838"/>
       <w:pgMar w:top="1134" w:right="1134" w:bottom="1134" w:left="2438" w:header="709" w:footer="709" w:gutter="0"/>
       <w:pgNumType w:start="1"/>
@@ -11106,7 +10898,7 @@
       <w:rPr>
         <w:noProof/>
       </w:rPr>
-      <w:t>3</w:t>
+      <w:t>20</w:t>
     </w:r>
     <w:r>
       <w:rPr>
@@ -11121,6 +10913,119 @@
 <file path=word/numbering.xml><?xml version="1.0" encoding="utf-8"?>
 <w:numbering xmlns:wpc="http://schemas.microsoft.com/office/word/2010/wordprocessingCanvas" xmlns:cx="http://schemas.microsoft.com/office/drawing/2014/chartex" xmlns:cx1="http://schemas.microsoft.com/office/drawing/2015/9/8/chartex" xmlns:cx2="http://schemas.microsoft.com/office/drawing/2015/10/21/chartex" xmlns:cx3="http://schemas.microsoft.com/office/drawing/2016/5/9/chartex" xmlns:cx4="http://schemas.microsoft.com/office/drawing/2016/5/10/chartex" xmlns:cx5="http://schemas.microsoft.com/office/drawing/2016/5/11/chartex" xmlns:cx6="http://schemas.microsoft.com/office/drawing/2016/5/12/chartex" xmlns:cx7="http://schemas.microsoft.com/office/drawing/2016/5/13/chartex" xmlns:cx8="http://schemas.microsoft.com/office/drawing/2016/5/14/chartex" xmlns:mc="http://schemas.openxmlformats.org/markup-compatibility/2006" xmlns:aink="http://schemas.microsoft.com/office/drawing/2016/ink" xmlns:am3d="http://schemas.microsoft.com/office/drawing/2017/model3d" xmlns:o="urn:schemas-microsoft-com:office:office" xmlns:r="http://schemas.openxmlformats.org/officeDocument/2006/relationships" xmlns:m="http://schemas.openxmlformats.org/officeDocument/2006/math" xmlns:v="urn:schemas-microsoft-com:vml" xmlns:wp14="http://schemas.microsoft.com/office/word/2010/wordprocessingDrawing" xmlns:wp="http://schemas.openxmlformats.org/drawingml/2006/wordprocessingDrawing" xmlns:w10="urn:schemas-microsoft-com:office:word" xmlns:w="http://schemas.openxmlformats.org/wordprocessingml/2006/main" xmlns:w14="http://schemas.microsoft.com/office/word/2010/wordml" xmlns:w15="http://schemas.microsoft.com/office/word/2012/wordml" xmlns:w16cid="http://schemas.microsoft.com/office/word/2016/wordml/cid" xmlns:w16se="http://schemas.microsoft.com/office/word/2015/wordml/symex" xmlns:wpg="http://schemas.microsoft.com/office/word/2010/wordprocessingGroup" xmlns:wpi="http://schemas.microsoft.com/office/word/2010/wordprocessingInk" xmlns:wne="http://schemas.microsoft.com/office/word/2006/wordml" xmlns:wps="http://schemas.microsoft.com/office/word/2010/wordprocessingShape" mc:Ignorable="w14 w15 w16se w16cid wp14">
   <w:abstractNum w:abstractNumId="0" w15:restartNumberingAfterBreak="0">
+    <w:nsid w:val="00D05FF0"/>
+    <w:multiLevelType w:val="hybridMultilevel"/>
+    <w:tmpl w:val="E5709090"/>
+    <w:lvl w:ilvl="0" w:tplc="040B0001">
+      <w:start w:val="1"/>
+      <w:numFmt w:val="bullet"/>
+      <w:lvlText w:val=""/>
+      <w:lvlJc w:val="left"/>
+      <w:pPr>
+        <w:ind w:left="720" w:hanging="360"/>
+      </w:pPr>
+      <w:rPr>
+        <w:rFonts w:ascii="Symbol" w:hAnsi="Symbol" w:hint="default"/>
+      </w:rPr>
+    </w:lvl>
+    <w:lvl w:ilvl="1" w:tplc="040B0003">
+      <w:start w:val="1"/>
+      <w:numFmt w:val="bullet"/>
+      <w:lvlText w:val="o"/>
+      <w:lvlJc w:val="left"/>
+      <w:pPr>
+        <w:ind w:left="1440" w:hanging="360"/>
+      </w:pPr>
+      <w:rPr>
+        <w:rFonts w:ascii="Courier New" w:hAnsi="Courier New" w:cs="Courier New" w:hint="default"/>
+      </w:rPr>
+    </w:lvl>
+    <w:lvl w:ilvl="2" w:tplc="040B0005" w:tentative="1">
+      <w:start w:val="1"/>
+      <w:numFmt w:val="bullet"/>
+      <w:lvlText w:val=""/>
+      <w:lvlJc w:val="left"/>
+      <w:pPr>
+        <w:ind w:left="2160" w:hanging="360"/>
+      </w:pPr>
+      <w:rPr>
+        <w:rFonts w:ascii="Wingdings" w:hAnsi="Wingdings" w:hint="default"/>
+      </w:rPr>
+    </w:lvl>
+    <w:lvl w:ilvl="3" w:tplc="040B0001" w:tentative="1">
+      <w:start w:val="1"/>
+      <w:numFmt w:val="bullet"/>
+      <w:lvlText w:val=""/>
+      <w:lvlJc w:val="left"/>
+      <w:pPr>
+        <w:ind w:left="2880" w:hanging="360"/>
+      </w:pPr>
+      <w:rPr>
+        <w:rFonts w:ascii="Symbol" w:hAnsi="Symbol" w:hint="default"/>
+      </w:rPr>
+    </w:lvl>
+    <w:lvl w:ilvl="4" w:tplc="040B0003" w:tentative="1">
+      <w:start w:val="1"/>
+      <w:numFmt w:val="bullet"/>
+      <w:lvlText w:val="o"/>
+      <w:lvlJc w:val="left"/>
+      <w:pPr>
+        <w:ind w:left="3600" w:hanging="360"/>
+      </w:pPr>
+      <w:rPr>
+        <w:rFonts w:ascii="Courier New" w:hAnsi="Courier New" w:cs="Courier New" w:hint="default"/>
+      </w:rPr>
+    </w:lvl>
+    <w:lvl w:ilvl="5" w:tplc="040B0005" w:tentative="1">
+      <w:start w:val="1"/>
+      <w:numFmt w:val="bullet"/>
+      <w:lvlText w:val=""/>
+      <w:lvlJc w:val="left"/>
+      <w:pPr>
+        <w:ind w:left="4320" w:hanging="360"/>
+      </w:pPr>
+      <w:rPr>
+        <w:rFonts w:ascii="Wingdings" w:hAnsi="Wingdings" w:hint="default"/>
+      </w:rPr>
+    </w:lvl>
+    <w:lvl w:ilvl="6" w:tplc="040B0001" w:tentative="1">
+      <w:start w:val="1"/>
+      <w:numFmt w:val="bullet"/>
+      <w:lvlText w:val=""/>
+      <w:lvlJc w:val="left"/>
+      <w:pPr>
+        <w:ind w:left="5040" w:hanging="360"/>
+      </w:pPr>
+      <w:rPr>
+        <w:rFonts w:ascii="Symbol" w:hAnsi="Symbol" w:hint="default"/>
+      </w:rPr>
+    </w:lvl>
+    <w:lvl w:ilvl="7" w:tplc="040B0003" w:tentative="1">
+      <w:start w:val="1"/>
+      <w:numFmt w:val="bullet"/>
+      <w:lvlText w:val="o"/>
+      <w:lvlJc w:val="left"/>
+      <w:pPr>
+        <w:ind w:left="5760" w:hanging="360"/>
+      </w:pPr>
+      <w:rPr>
+        <w:rFonts w:ascii="Courier New" w:hAnsi="Courier New" w:cs="Courier New" w:hint="default"/>
+      </w:rPr>
+    </w:lvl>
+    <w:lvl w:ilvl="8" w:tplc="040B0005" w:tentative="1">
+      <w:start w:val="1"/>
+      <w:numFmt w:val="bullet"/>
+      <w:lvlText w:val=""/>
+      <w:lvlJc w:val="left"/>
+      <w:pPr>
+        <w:ind w:left="6480" w:hanging="360"/>
+      </w:pPr>
+      <w:rPr>
+        <w:rFonts w:ascii="Wingdings" w:hAnsi="Wingdings" w:hint="default"/>
+      </w:rPr>
+    </w:lvl>
+  </w:abstractNum>
+  <w:abstractNum w:abstractNumId="1" w15:restartNumberingAfterBreak="0">
     <w:nsid w:val="019851EB"/>
     <w:multiLevelType w:val="hybridMultilevel"/>
     <w:tmpl w:val="F5544434"/>
@@ -11206,7 +11111,7 @@
       </w:pPr>
     </w:lvl>
   </w:abstractNum>
-  <w:abstractNum w:abstractNumId="1" w15:restartNumberingAfterBreak="0">
+  <w:abstractNum w:abstractNumId="2" w15:restartNumberingAfterBreak="0">
     <w:nsid w:val="0B2114BD"/>
     <w:multiLevelType w:val="multilevel"/>
     <w:tmpl w:val="040B0025"/>
@@ -11301,7 +11206,7 @@
       </w:pPr>
     </w:lvl>
   </w:abstractNum>
-  <w:abstractNum w:abstractNumId="2" w15:restartNumberingAfterBreak="0">
+  <w:abstractNum w:abstractNumId="3" w15:restartNumberingAfterBreak="0">
     <w:nsid w:val="0CB40DC1"/>
     <w:multiLevelType w:val="multilevel"/>
     <w:tmpl w:val="C37AD0CE"/>
@@ -11450,7 +11355,7 @@
       </w:rPr>
     </w:lvl>
   </w:abstractNum>
-  <w:abstractNum w:abstractNumId="3" w15:restartNumberingAfterBreak="0">
+  <w:abstractNum w:abstractNumId="4" w15:restartNumberingAfterBreak="0">
     <w:nsid w:val="0EA15AB8"/>
     <w:multiLevelType w:val="hybridMultilevel"/>
     <w:tmpl w:val="1C30E5A4"/>
@@ -11536,7 +11441,7 @@
       </w:pPr>
     </w:lvl>
   </w:abstractNum>
-  <w:abstractNum w:abstractNumId="4" w15:restartNumberingAfterBreak="0">
+  <w:abstractNum w:abstractNumId="5" w15:restartNumberingAfterBreak="0">
     <w:nsid w:val="1A113854"/>
     <w:multiLevelType w:val="multilevel"/>
     <w:tmpl w:val="3C8897D0"/>
@@ -11685,7 +11590,120 @@
       </w:rPr>
     </w:lvl>
   </w:abstractNum>
-  <w:abstractNum w:abstractNumId="5" w15:restartNumberingAfterBreak="0">
+  <w:abstractNum w:abstractNumId="6" w15:restartNumberingAfterBreak="0">
+    <w:nsid w:val="3E8D5A05"/>
+    <w:multiLevelType w:val="hybridMultilevel"/>
+    <w:tmpl w:val="96F84EF8"/>
+    <w:lvl w:ilvl="0" w:tplc="040B0001">
+      <w:start w:val="1"/>
+      <w:numFmt w:val="bullet"/>
+      <w:lvlText w:val=""/>
+      <w:lvlJc w:val="left"/>
+      <w:pPr>
+        <w:ind w:left="720" w:hanging="360"/>
+      </w:pPr>
+      <w:rPr>
+        <w:rFonts w:ascii="Symbol" w:hAnsi="Symbol" w:hint="default"/>
+      </w:rPr>
+    </w:lvl>
+    <w:lvl w:ilvl="1" w:tplc="040B0003">
+      <w:start w:val="1"/>
+      <w:numFmt w:val="bullet"/>
+      <w:lvlText w:val="o"/>
+      <w:lvlJc w:val="left"/>
+      <w:pPr>
+        <w:ind w:left="1440" w:hanging="360"/>
+      </w:pPr>
+      <w:rPr>
+        <w:rFonts w:ascii="Courier New" w:hAnsi="Courier New" w:cs="Courier New" w:hint="default"/>
+      </w:rPr>
+    </w:lvl>
+    <w:lvl w:ilvl="2" w:tplc="040B0005">
+      <w:start w:val="1"/>
+      <w:numFmt w:val="bullet"/>
+      <w:lvlText w:val=""/>
+      <w:lvlJc w:val="left"/>
+      <w:pPr>
+        <w:ind w:left="2160" w:hanging="360"/>
+      </w:pPr>
+      <w:rPr>
+        <w:rFonts w:ascii="Wingdings" w:hAnsi="Wingdings" w:hint="default"/>
+      </w:rPr>
+    </w:lvl>
+    <w:lvl w:ilvl="3" w:tplc="040B0001" w:tentative="1">
+      <w:start w:val="1"/>
+      <w:numFmt w:val="bullet"/>
+      <w:lvlText w:val=""/>
+      <w:lvlJc w:val="left"/>
+      <w:pPr>
+        <w:ind w:left="2880" w:hanging="360"/>
+      </w:pPr>
+      <w:rPr>
+        <w:rFonts w:ascii="Symbol" w:hAnsi="Symbol" w:hint="default"/>
+      </w:rPr>
+    </w:lvl>
+    <w:lvl w:ilvl="4" w:tplc="040B0003" w:tentative="1">
+      <w:start w:val="1"/>
+      <w:numFmt w:val="bullet"/>
+      <w:lvlText w:val="o"/>
+      <w:lvlJc w:val="left"/>
+      <w:pPr>
+        <w:ind w:left="3600" w:hanging="360"/>
+      </w:pPr>
+      <w:rPr>
+        <w:rFonts w:ascii="Courier New" w:hAnsi="Courier New" w:cs="Courier New" w:hint="default"/>
+      </w:rPr>
+    </w:lvl>
+    <w:lvl w:ilvl="5" w:tplc="040B0005" w:tentative="1">
+      <w:start w:val="1"/>
+      <w:numFmt w:val="bullet"/>
+      <w:lvlText w:val=""/>
+      <w:lvlJc w:val="left"/>
+      <w:pPr>
+        <w:ind w:left="4320" w:hanging="360"/>
+      </w:pPr>
+      <w:rPr>
+        <w:rFonts w:ascii="Wingdings" w:hAnsi="Wingdings" w:hint="default"/>
+      </w:rPr>
+    </w:lvl>
+    <w:lvl w:ilvl="6" w:tplc="040B0001" w:tentative="1">
+      <w:start w:val="1"/>
+      <w:numFmt w:val="bullet"/>
+      <w:lvlText w:val=""/>
+      <w:lvlJc w:val="left"/>
+      <w:pPr>
+        <w:ind w:left="5040" w:hanging="360"/>
+      </w:pPr>
+      <w:rPr>
+        <w:rFonts w:ascii="Symbol" w:hAnsi="Symbol" w:hint="default"/>
+      </w:rPr>
+    </w:lvl>
+    <w:lvl w:ilvl="7" w:tplc="040B0003" w:tentative="1">
+      <w:start w:val="1"/>
+      <w:numFmt w:val="bullet"/>
+      <w:lvlText w:val="o"/>
+      <w:lvlJc w:val="left"/>
+      <w:pPr>
+        <w:ind w:left="5760" w:hanging="360"/>
+      </w:pPr>
+      <w:rPr>
+        <w:rFonts w:ascii="Courier New" w:hAnsi="Courier New" w:cs="Courier New" w:hint="default"/>
+      </w:rPr>
+    </w:lvl>
+    <w:lvl w:ilvl="8" w:tplc="040B0005" w:tentative="1">
+      <w:start w:val="1"/>
+      <w:numFmt w:val="bullet"/>
+      <w:lvlText w:val=""/>
+      <w:lvlJc w:val="left"/>
+      <w:pPr>
+        <w:ind w:left="6480" w:hanging="360"/>
+      </w:pPr>
+      <w:rPr>
+        <w:rFonts w:ascii="Wingdings" w:hAnsi="Wingdings" w:hint="default"/>
+      </w:rPr>
+    </w:lvl>
+  </w:abstractNum>
+  <w:abstractNum w:abstractNumId="7" w15:restartNumberingAfterBreak="0">
     <w:nsid w:val="4B3452F9"/>
     <w:multiLevelType w:val="multilevel"/>
     <w:tmpl w:val="E48C64DC"/>
@@ -11834,7 +11852,7 @@
       </w:rPr>
     </w:lvl>
   </w:abstractNum>
-  <w:abstractNum w:abstractNumId="6" w15:restartNumberingAfterBreak="0">
+  <w:abstractNum w:abstractNumId="8" w15:restartNumberingAfterBreak="0">
     <w:nsid w:val="52827ABF"/>
     <w:multiLevelType w:val="multilevel"/>
     <w:tmpl w:val="AD3677C8"/>
@@ -11983,7 +12001,7 @@
       </w:rPr>
     </w:lvl>
   </w:abstractNum>
-  <w:abstractNum w:abstractNumId="7" w15:restartNumberingAfterBreak="0">
+  <w:abstractNum w:abstractNumId="9" w15:restartNumberingAfterBreak="0">
     <w:nsid w:val="58D954E6"/>
     <w:multiLevelType w:val="multilevel"/>
     <w:tmpl w:val="4E768D08"/>
@@ -12069,7 +12087,7 @@
       </w:pPr>
     </w:lvl>
   </w:abstractNum>
-  <w:abstractNum w:abstractNumId="8" w15:restartNumberingAfterBreak="0">
+  <w:abstractNum w:abstractNumId="10" w15:restartNumberingAfterBreak="0">
     <w:nsid w:val="6397717B"/>
     <w:multiLevelType w:val="hybridMultilevel"/>
     <w:tmpl w:val="979CB55E"/>
@@ -12156,31 +12174,37 @@
     </w:lvl>
   </w:abstractNum>
   <w:num w:numId="1">
+    <w:abstractNumId w:val="9"/>
+  </w:num>
+  <w:num w:numId="2">
+    <w:abstractNumId w:val="4"/>
+  </w:num>
+  <w:num w:numId="3">
+    <w:abstractNumId w:val="1"/>
+  </w:num>
+  <w:num w:numId="4">
+    <w:abstractNumId w:val="10"/>
+  </w:num>
+  <w:num w:numId="5">
+    <w:abstractNumId w:val="2"/>
+  </w:num>
+  <w:num w:numId="6">
+    <w:abstractNumId w:val="8"/>
+  </w:num>
+  <w:num w:numId="7">
+    <w:abstractNumId w:val="5"/>
+  </w:num>
+  <w:num w:numId="8">
+    <w:abstractNumId w:val="3"/>
+  </w:num>
+  <w:num w:numId="9">
     <w:abstractNumId w:val="7"/>
   </w:num>
-  <w:num w:numId="2">
-    <w:abstractNumId w:val="3"/>
-  </w:num>
-  <w:num w:numId="3">
-    <w:abstractNumId w:val="0"/>
-  </w:num>
-  <w:num w:numId="4">
-    <w:abstractNumId w:val="8"/>
-  </w:num>
-  <w:num w:numId="5">
-    <w:abstractNumId w:val="1"/>
-  </w:num>
-  <w:num w:numId="6">
+  <w:num w:numId="10">
     <w:abstractNumId w:val="6"/>
   </w:num>
-  <w:num w:numId="7">
-    <w:abstractNumId w:val="4"/>
-  </w:num>
-  <w:num w:numId="8">
-    <w:abstractNumId w:val="2"/>
-  </w:num>
-  <w:num w:numId="9">
-    <w:abstractNumId w:val="5"/>
+  <w:num w:numId="11">
+    <w:abstractNumId w:val="0"/>
   </w:num>
 </w:numbering>
 </file>
@@ -13304,6 +13328,29 @@
       <w:sz w:val="24"/>
     </w:rPr>
   </w:style>
+  <w:style w:type="paragraph" w:styleId="ListParagraph">
+    <w:name w:val="List Paragraph"/>
+    <w:basedOn w:val="Normal"/>
+    <w:uiPriority w:val="34"/>
+    <w:qFormat/>
+    <w:rsid w:val="00E106A8"/>
+    <w:pPr>
+      <w:ind w:left="720"/>
+      <w:contextualSpacing/>
+    </w:pPr>
+  </w:style>
+  <w:style w:type="character" w:styleId="UnresolvedMention">
+    <w:name w:val="Unresolved Mention"/>
+    <w:basedOn w:val="DefaultParagraphFont"/>
+    <w:uiPriority w:val="99"/>
+    <w:semiHidden/>
+    <w:unhideWhenUsed/>
+    <w:rsid w:val="00E106A8"/>
+    <w:rPr>
+      <w:color w:val="808080"/>
+      <w:shd w:val="clear" w:color="auto" w:fill="E6E6E6"/>
+    </w:rPr>
+  </w:style>
 </w:styles>
 </file>
 
@@ -13573,7 +13620,7 @@
 </file>
 
 <file path=customXml/itemProps1.xml><?xml version="1.0" encoding="utf-8"?>
-<ds:datastoreItem xmlns:ds="http://schemas.openxmlformats.org/officeDocument/2006/customXml" ds:itemID="{9874AB70-9671-49B5-9460-8111BC3490B7}">
+<ds:datastoreItem xmlns:ds="http://schemas.openxmlformats.org/officeDocument/2006/customXml" ds:itemID="{A50B1874-03C6-4A55-8147-17490B261A2B}">
   <ds:schemaRefs>
     <ds:schemaRef ds:uri="http://schemas.openxmlformats.org/officeDocument/2006/bibliography"/>
   </ds:schemaRefs>

</xml_diff>